<commit_message>
fixed adding null visit bug and answered question 4
</commit_message>
<xml_diff>
--- a/Answers/Answers.docx
+++ b/Answers/Answers.docx
@@ -30,7 +30,7 @@
       <w:pPr>
         <w:jc w:val="center"/>
         <w:rPr>
-          <w:rFonts w:ascii="Gandom" w:hAnsi="Gandom" w:cs="Gandom"/>
+          <w:rFonts w:ascii="Gandom" w:hAnsi="Gandom" w:cs="Gandom" w:hint="cs"/>
           <w:rtl/>
           <w:lang w:bidi="fa-IR"/>
         </w:rPr>
@@ -50,6 +50,14 @@
           <w:lang w:bidi="fa-IR"/>
         </w:rPr>
         <w:t xml:space="preserve"> </w:t>
+      </w:r>
+      <w:r>
+        <w:rPr>
+          <w:rFonts w:ascii="Gandom" w:hAnsi="Gandom" w:cs="Gandom" w:hint="cs"/>
+          <w:rtl/>
+          <w:lang w:bidi="fa-IR"/>
+        </w:rPr>
+        <w:t>810196448</w:t>
       </w:r>
     </w:p>
     <w:p>
@@ -67,7 +75,15 @@
           <w:rtl/>
           <w:lang w:bidi="fa-IR"/>
         </w:rPr>
-        <w:t>امیر پور محمدی علی</w:t>
+        <w:t>امیر پورمحمدعلی</w:t>
+      </w:r>
+      <w:r>
+        <w:rPr>
+          <w:rFonts w:ascii="Gandom" w:hAnsi="Gandom" w:cs="Gandom" w:hint="cs"/>
+          <w:rtl/>
+          <w:lang w:bidi="fa-IR"/>
+        </w:rPr>
+        <w:t xml:space="preserve"> 810196435</w:t>
       </w:r>
     </w:p>
     <w:p>
@@ -92,10 +108,38 @@
       <w:r>
         <w:rPr>
           <w:rFonts w:ascii="Gandom" w:hAnsi="Gandom" w:cs="Gandom" w:hint="cs"/>
-          <w:rtl/>
-          <w:lang w:bidi="fa-IR"/>
-        </w:rPr>
-        <w:t xml:space="preserve">سوال 3) در رابطه با تست کردن متد های </w:t>
+          <w:b/>
+          <w:bCs/>
+          <w:rtl/>
+          <w:lang w:bidi="fa-IR"/>
+        </w:rPr>
+        <w:t>سوال 3)</w:t>
+      </w:r>
+      <w:r>
+        <w:rPr>
+          <w:rFonts w:ascii="Gandom" w:hAnsi="Gandom" w:cs="Gandom" w:hint="cs"/>
+          <w:rtl/>
+          <w:lang w:bidi="fa-IR"/>
+        </w:rPr>
+        <w:t xml:space="preserve"> </w:t>
+      </w:r>
+    </w:p>
+    <w:p>
+      <w:pPr>
+        <w:bidi/>
+        <w:rPr>
+          <w:rFonts w:ascii="Gandom" w:hAnsi="Gandom" w:cs="Gandom"/>
+          <w:rtl/>
+          <w:lang w:bidi="fa-IR"/>
+        </w:rPr>
+      </w:pPr>
+      <w:r>
+        <w:rPr>
+          <w:rFonts w:ascii="Gandom" w:hAnsi="Gandom" w:cs="Gandom" w:hint="cs"/>
+          <w:rtl/>
+          <w:lang w:bidi="fa-IR"/>
+        </w:rPr>
+        <w:t xml:space="preserve">در رابطه با تست کردن متد های </w:t>
       </w:r>
       <w:r>
         <w:rPr>
@@ -162,14 +206,6 @@
       </w:r>
       <w:r>
         <w:rPr>
-          <w:rFonts w:ascii="Gandom" w:hAnsi="Gandom" w:cs="Gandom"/>
-          <w:rtl/>
-          <w:lang w:bidi="fa-IR"/>
-        </w:rPr>
-        <w:br/>
-      </w:r>
-      <w:r>
-        <w:rPr>
           <w:rFonts w:ascii="Gandom" w:hAnsi="Gandom" w:cs="Gandom" w:hint="cs"/>
           <w:rtl/>
           <w:lang w:bidi="fa-IR"/>
@@ -424,6 +460,14 @@
         </w:rPr>
         <w:t>و لذا در حالت کلی تست کردن متد های پرایوت توصیه نمی شود و نیازی هم به آن ها نیست.</w:t>
       </w:r>
+      <w:r>
+        <w:rPr>
+          <w:rFonts w:ascii="Gandom" w:hAnsi="Gandom" w:cs="Gandom" w:hint="cs"/>
+          <w:rtl/>
+          <w:lang w:bidi="fa-IR"/>
+        </w:rPr>
+        <w:t>اما اگر برخلاف توصیه ها کسی بخواهد آن را تست کند یا باید آن را پابلیک کند یا از ریفلکشن استفاده کند.</w:t>
+      </w:r>
     </w:p>
     <w:p>
       <w:pPr>
@@ -440,7 +484,112 @@
           <w:rtl/>
           <w:lang w:bidi="fa-IR"/>
         </w:rPr>
-        <w:t>اما اگر برخلاف توصیه ها کسی بخواهد آن را تست کند یا باید آن را پابلیک کند یا از ریفلکشن استفاده کند.</w:t>
+        <w:t xml:space="preserve">ما در حین زدن پروژه در متد </w:t>
+      </w:r>
+      <w:r>
+        <w:rPr>
+          <w:rFonts w:ascii="Gandom" w:hAnsi="Gandom" w:cs="Gandom"/>
+          <w:lang w:bidi="fa-IR"/>
+        </w:rPr>
+        <w:t>getVisitsInternal()</w:t>
+      </w:r>
+      <w:r>
+        <w:rPr>
+          <w:rFonts w:ascii="Gandom" w:hAnsi="Gandom" w:cs="Gandom" w:hint="cs"/>
+          <w:rtl/>
+          <w:lang w:bidi="fa-IR"/>
+        </w:rPr>
+        <w:t xml:space="preserve"> به یک متد </w:t>
+      </w:r>
+      <w:r>
+        <w:rPr>
+          <w:rFonts w:ascii="Gandom" w:hAnsi="Gandom" w:cs="Gandom"/>
+          <w:lang w:bidi="fa-IR"/>
+        </w:rPr>
+        <w:t>private</w:t>
+      </w:r>
+      <w:r>
+        <w:rPr>
+          <w:rFonts w:ascii="Gandom" w:hAnsi="Gandom" w:cs="Gandom" w:hint="cs"/>
+          <w:rtl/>
+          <w:lang w:bidi="fa-IR"/>
+        </w:rPr>
+        <w:t xml:space="preserve"> برخوردیم اما آن را تست نکردیم.زیرا از این متد در متد </w:t>
+      </w:r>
+      <w:r>
+        <w:rPr>
+          <w:rFonts w:ascii="Gandom" w:hAnsi="Gandom" w:cs="Gandom"/>
+          <w:lang w:bidi="fa-IR"/>
+        </w:rPr>
+        <w:t>public</w:t>
+      </w:r>
+      <w:r>
+        <w:rPr>
+          <w:rFonts w:ascii="Gandom" w:hAnsi="Gandom" w:cs="Gandom" w:hint="cs"/>
+          <w:rtl/>
+          <w:lang w:bidi="fa-IR"/>
+        </w:rPr>
+        <w:t xml:space="preserve"> به نام </w:t>
+      </w:r>
+      <w:r>
+        <w:rPr>
+          <w:rFonts w:ascii="Gandom" w:hAnsi="Gandom" w:cs="Gandom"/>
+          <w:lang w:bidi="fa-IR"/>
+        </w:rPr>
+        <w:t>getVisits()</w:t>
+      </w:r>
+      <w:r>
+        <w:rPr>
+          <w:rFonts w:ascii="Gandom" w:hAnsi="Gandom" w:cs="Gandom" w:hint="cs"/>
+          <w:rtl/>
+          <w:lang w:bidi="fa-IR"/>
+        </w:rPr>
+        <w:t xml:space="preserve"> استفاده می شود و زمانی که این متد تست شده و درست عمل می کند لذا میتوان اطمینان داشت که این متد </w:t>
+      </w:r>
+      <w:r>
+        <w:rPr>
+          <w:rFonts w:ascii="Gandom" w:hAnsi="Gandom" w:cs="Gandom"/>
+          <w:lang w:bidi="fa-IR"/>
+        </w:rPr>
+        <w:t>private</w:t>
+      </w:r>
+      <w:r>
+        <w:rPr>
+          <w:rFonts w:ascii="Gandom" w:hAnsi="Gandom" w:cs="Gandom" w:hint="cs"/>
+          <w:rtl/>
+          <w:lang w:bidi="fa-IR"/>
+        </w:rPr>
+        <w:t xml:space="preserve"> هم به طور صحیح کار می کند که این حالت همان حالتی است که بالاتر هم ذکر شد که از طریق تست متد های </w:t>
+      </w:r>
+      <w:r>
+        <w:rPr>
+          <w:rFonts w:ascii="Gandom" w:hAnsi="Gandom" w:cs="Gandom"/>
+          <w:lang w:bidi="fa-IR"/>
+        </w:rPr>
+        <w:t>public</w:t>
+      </w:r>
+      <w:r>
+        <w:rPr>
+          <w:rFonts w:ascii="Gandom" w:hAnsi="Gandom" w:cs="Gandom" w:hint="cs"/>
+          <w:rtl/>
+          <w:lang w:bidi="fa-IR"/>
+        </w:rPr>
+        <w:t xml:space="preserve"> به صحت عملکرد متد های </w:t>
+      </w:r>
+      <w:r>
+        <w:rPr>
+          <w:rFonts w:ascii="Gandom" w:hAnsi="Gandom" w:cs="Gandom"/>
+          <w:lang w:bidi="fa-IR"/>
+        </w:rPr>
+        <w:t>private</w:t>
+      </w:r>
+      <w:r>
+        <w:rPr>
+          <w:rFonts w:ascii="Gandom" w:hAnsi="Gandom" w:cs="Gandom" w:hint="cs"/>
+          <w:rtl/>
+          <w:lang w:bidi="fa-IR"/>
+        </w:rPr>
+        <w:t xml:space="preserve"> پی ببریم.</w:t>
       </w:r>
     </w:p>
     <w:p>
@@ -448,16 +597,29 @@
         <w:bidi/>
         <w:rPr>
           <w:rFonts w:ascii="Gandom" w:hAnsi="Gandom" w:cs="Gandom"/>
+          <w:b/>
+          <w:bCs/>
           <w:rtl/>
           <w:lang w:bidi="fa-IR"/>
         </w:rPr>
       </w:pPr>
+      <w:r>
+        <w:rPr>
+          <w:rFonts w:ascii="Gandom" w:hAnsi="Gandom" w:cs="Gandom" w:hint="cs"/>
+          <w:b/>
+          <w:bCs/>
+          <w:rtl/>
+          <w:lang w:bidi="fa-IR"/>
+        </w:rPr>
+        <w:lastRenderedPageBreak/>
+        <w:t>سوال 4)</w:t>
+      </w:r>
     </w:p>
     <w:p>
       <w:pPr>
         <w:bidi/>
         <w:rPr>
-          <w:rFonts w:ascii="Gandom" w:hAnsi="Gandom" w:cs="Gandom" w:hint="cs"/>
+          <w:rFonts w:ascii="Gandom" w:hAnsi="Gandom" w:cs="Gandom"/>
           <w:rtl/>
           <w:lang w:bidi="fa-IR"/>
         </w:rPr>
@@ -468,113 +630,966 @@
           <w:rtl/>
           <w:lang w:bidi="fa-IR"/>
         </w:rPr>
-        <w:t xml:space="preserve">ما در حین زدن پروژه در متد </w:t>
-      </w:r>
-      <w:r>
-        <w:rPr>
-          <w:rFonts w:ascii="Gandom" w:hAnsi="Gandom" w:cs="Gandom"/>
-          <w:lang w:bidi="fa-IR"/>
-        </w:rPr>
-        <w:t>getVisitsInternal()</w:t>
-      </w:r>
-      <w:r>
-        <w:rPr>
-          <w:rFonts w:ascii="Gandom" w:hAnsi="Gandom" w:cs="Gandom" w:hint="cs"/>
-          <w:rtl/>
-          <w:lang w:bidi="fa-IR"/>
-        </w:rPr>
-        <w:t xml:space="preserve"> به یک متد </w:t>
-      </w:r>
-      <w:r>
-        <w:rPr>
-          <w:rFonts w:ascii="Gandom" w:hAnsi="Gandom" w:cs="Gandom"/>
-          <w:lang w:bidi="fa-IR"/>
-        </w:rPr>
-        <w:t>private</w:t>
-      </w:r>
-      <w:r>
-        <w:rPr>
-          <w:rFonts w:ascii="Gandom" w:hAnsi="Gandom" w:cs="Gandom" w:hint="cs"/>
-          <w:rtl/>
-          <w:lang w:bidi="fa-IR"/>
-        </w:rPr>
-        <w:t xml:space="preserve"> برخوردیم اما آن را تست نکردیم.زیرا از این متد در متد </w:t>
-      </w:r>
-      <w:r>
-        <w:rPr>
-          <w:rFonts w:ascii="Gandom" w:hAnsi="Gandom" w:cs="Gandom"/>
-          <w:lang w:bidi="fa-IR"/>
-        </w:rPr>
-        <w:t>public</w:t>
-      </w:r>
-      <w:r>
-        <w:rPr>
-          <w:rFonts w:ascii="Gandom" w:hAnsi="Gandom" w:cs="Gandom" w:hint="cs"/>
-          <w:rtl/>
-          <w:lang w:bidi="fa-IR"/>
-        </w:rPr>
-        <w:t xml:space="preserve"> به نام </w:t>
-      </w:r>
-      <w:r>
-        <w:rPr>
-          <w:rFonts w:ascii="Gandom" w:hAnsi="Gandom" w:cs="Gandom"/>
-          <w:lang w:bidi="fa-IR"/>
-        </w:rPr>
-        <w:t>getVisits()</w:t>
-      </w:r>
-      <w:r>
-        <w:rPr>
-          <w:rFonts w:ascii="Gandom" w:hAnsi="Gandom" w:cs="Gandom" w:hint="cs"/>
-          <w:rtl/>
-          <w:lang w:bidi="fa-IR"/>
-        </w:rPr>
-        <w:t xml:space="preserve"> استفاده می شود و زمانی که این متد تست شده و درست عمل می کند لذا میتوان اطمینان داشت که این متد </w:t>
-      </w:r>
-      <w:r>
-        <w:rPr>
-          <w:rFonts w:ascii="Gandom" w:hAnsi="Gandom" w:cs="Gandom"/>
-          <w:lang w:bidi="fa-IR"/>
-        </w:rPr>
-        <w:t>private</w:t>
-      </w:r>
-      <w:r>
-        <w:rPr>
-          <w:rFonts w:ascii="Gandom" w:hAnsi="Gandom" w:cs="Gandom" w:hint="cs"/>
-          <w:rtl/>
-          <w:lang w:bidi="fa-IR"/>
-        </w:rPr>
-        <w:t xml:space="preserve"> هم به طور صحیح کار می کند که این حالت همان حالتی است که بالاتر هم ذکر شد که از طریق تست متد های </w:t>
-      </w:r>
-      <w:r>
-        <w:rPr>
-          <w:rFonts w:ascii="Gandom" w:hAnsi="Gandom" w:cs="Gandom"/>
-          <w:lang w:bidi="fa-IR"/>
-        </w:rPr>
-        <w:t>public</w:t>
-      </w:r>
-      <w:r>
-        <w:rPr>
-          <w:rFonts w:ascii="Gandom" w:hAnsi="Gandom" w:cs="Gandom" w:hint="cs"/>
-          <w:rtl/>
-          <w:lang w:bidi="fa-IR"/>
-        </w:rPr>
-        <w:t xml:space="preserve"> به صحت عملکرد متد های </w:t>
-      </w:r>
-      <w:r>
-        <w:rPr>
-          <w:rFonts w:ascii="Gandom" w:hAnsi="Gandom" w:cs="Gandom"/>
-          <w:lang w:bidi="fa-IR"/>
-        </w:rPr>
-        <w:t>private</w:t>
-      </w:r>
-      <w:r>
-        <w:rPr>
-          <w:rFonts w:ascii="Gandom" w:hAnsi="Gandom" w:cs="Gandom" w:hint="cs"/>
-          <w:rtl/>
-          <w:lang w:bidi="fa-IR"/>
-        </w:rPr>
-        <w:t xml:space="preserve"> پی ببریم.</w:t>
-      </w:r>
+        <w:t xml:space="preserve">تست کردن در </w:t>
+      </w:r>
+      <w:r>
+        <w:rPr>
+          <w:rFonts w:ascii="Gandom" w:hAnsi="Gandom" w:cs="Gandom"/>
+          <w:lang w:bidi="fa-IR"/>
+        </w:rPr>
+        <w:t>threading</w:t>
+      </w:r>
+      <w:r>
+        <w:rPr>
+          <w:rFonts w:ascii="Gandom" w:hAnsi="Gandom" w:cs="Gandom" w:hint="cs"/>
+          <w:rtl/>
+          <w:lang w:bidi="fa-IR"/>
+        </w:rPr>
+        <w:t xml:space="preserve"> بسیار مشکل است. تقریبا نمی توان با </w:t>
+      </w:r>
+      <w:r>
+        <w:rPr>
+          <w:rFonts w:ascii="Gandom" w:hAnsi="Gandom" w:cs="Gandom"/>
+          <w:lang w:bidi="fa-IR"/>
+        </w:rPr>
+        <w:t>test</w:t>
+      </w:r>
+      <w:r>
+        <w:rPr>
+          <w:rFonts w:ascii="Gandom" w:hAnsi="Gandom" w:cs="Gandom" w:hint="cs"/>
+          <w:rtl/>
+          <w:lang w:bidi="fa-IR"/>
+        </w:rPr>
+        <w:t xml:space="preserve"> اثبات کرد که یک کد </w:t>
+      </w:r>
+      <w:r>
+        <w:rPr>
+          <w:rFonts w:ascii="Gandom" w:hAnsi="Gandom" w:cs="Gandom"/>
+          <w:lang w:bidi="fa-IR"/>
+        </w:rPr>
+        <w:t>thread-safe</w:t>
+      </w:r>
+      <w:r>
+        <w:rPr>
+          <w:rFonts w:ascii="Gandom" w:hAnsi="Gandom" w:cs="Gandom" w:hint="cs"/>
+          <w:rtl/>
+          <w:lang w:bidi="fa-IR"/>
+        </w:rPr>
+        <w:t xml:space="preserve"> است. زیرا یک کد که </w:t>
+      </w:r>
+      <w:r>
+        <w:rPr>
+          <w:rFonts w:ascii="Gandom" w:hAnsi="Gandom" w:cs="Gandom"/>
+          <w:lang w:bidi="fa-IR"/>
+        </w:rPr>
+        <w:t>unsafe</w:t>
+      </w:r>
+      <w:r>
+        <w:rPr>
+          <w:rFonts w:ascii="Gandom" w:hAnsi="Gandom" w:cs="Gandom" w:hint="cs"/>
+          <w:rtl/>
+          <w:lang w:bidi="fa-IR"/>
+        </w:rPr>
+        <w:t xml:space="preserve"> است ممکن است میلیون ها بار بدون مشکل شود اجرا شود و بار بعد به </w:t>
+      </w:r>
+      <w:r>
+        <w:rPr>
+          <w:rFonts w:ascii="Gandom" w:hAnsi="Gandom" w:cs="Gandom"/>
+          <w:lang w:bidi="fa-IR"/>
+        </w:rPr>
+        <w:t>error</w:t>
+      </w:r>
+      <w:r>
+        <w:rPr>
+          <w:rFonts w:ascii="Gandom" w:hAnsi="Gandom" w:cs="Gandom" w:hint="cs"/>
+          <w:rtl/>
+          <w:lang w:bidi="fa-IR"/>
+        </w:rPr>
+        <w:t xml:space="preserve"> بخورد. زیرا همه چی به ترتیب اجرای </w:t>
+      </w:r>
+      <w:r>
+        <w:rPr>
+          <w:rFonts w:ascii="Gandom" w:hAnsi="Gandom" w:cs="Gandom"/>
+          <w:lang w:bidi="fa-IR"/>
+        </w:rPr>
+        <w:t>process</w:t>
+      </w:r>
+      <w:r>
+        <w:rPr>
+          <w:rFonts w:ascii="Gandom" w:hAnsi="Gandom" w:cs="Gandom" w:hint="cs"/>
+          <w:rtl/>
+          <w:lang w:bidi="fa-IR"/>
+        </w:rPr>
+        <w:t xml:space="preserve"> ها در آن لحظه دارد و روی هر سیستم و هر بار ران ممکن است این ترتیب متفاوت باشد و تنها در یک حالت به مشکل بخورد.</w:t>
+      </w:r>
+    </w:p>
+    <w:p>
+      <w:pPr>
+        <w:bidi/>
+        <w:rPr>
+          <w:rFonts w:ascii="Gandom" w:hAnsi="Gandom" w:cs="Gandom"/>
+          <w:rtl/>
+          <w:lang w:bidi="fa-IR"/>
+        </w:rPr>
+      </w:pPr>
+      <w:r>
+        <w:rPr>
+          <w:rFonts w:ascii="Gandom" w:hAnsi="Gandom" w:cs="Gandom" w:hint="cs"/>
+          <w:rtl/>
+          <w:lang w:bidi="fa-IR"/>
+        </w:rPr>
+        <w:t xml:space="preserve">تنها راه اثبات </w:t>
+      </w:r>
+      <w:r>
+        <w:rPr>
+          <w:rFonts w:ascii="Gandom" w:hAnsi="Gandom" w:cs="Gandom"/>
+          <w:lang w:bidi="fa-IR"/>
+        </w:rPr>
+        <w:t>thread-safe</w:t>
+      </w:r>
+      <w:r>
+        <w:rPr>
+          <w:rFonts w:ascii="Gandom" w:hAnsi="Gandom" w:cs="Gandom" w:hint="cs"/>
+          <w:rtl/>
+          <w:lang w:bidi="fa-IR"/>
+        </w:rPr>
+        <w:t xml:space="preserve"> بودن یک کد داشتن دانش کافی درباره آن زبان و </w:t>
+      </w:r>
+      <w:r>
+        <w:rPr>
+          <w:rFonts w:ascii="Gandom" w:hAnsi="Gandom" w:cs="Gandom"/>
+          <w:lang w:bidi="fa-IR"/>
+        </w:rPr>
+        <w:t>static analysis</w:t>
+      </w:r>
+      <w:r>
+        <w:rPr>
+          <w:rFonts w:ascii="Gandom" w:hAnsi="Gandom" w:cs="Gandom" w:hint="cs"/>
+          <w:rtl/>
+          <w:lang w:bidi="fa-IR"/>
+        </w:rPr>
+        <w:t xml:space="preserve"> کردن آن کد می باشد. پس </w:t>
+      </w:r>
+      <w:r>
+        <w:rPr>
+          <w:rFonts w:ascii="Gandom" w:hAnsi="Gandom" w:cs="Gandom"/>
+          <w:lang w:bidi="fa-IR"/>
+        </w:rPr>
+        <w:t>unit test</w:t>
+      </w:r>
+      <w:r>
+        <w:rPr>
+          <w:rFonts w:ascii="Gandom" w:hAnsi="Gandom" w:cs="Gandom" w:hint="cs"/>
+          <w:rtl/>
+          <w:lang w:bidi="fa-IR"/>
+        </w:rPr>
+        <w:t xml:space="preserve"> کردن برای یک کد به صورت </w:t>
+      </w:r>
+      <w:r>
+        <w:rPr>
+          <w:rFonts w:ascii="Gandom" w:hAnsi="Gandom" w:cs="Gandom"/>
+          <w:lang w:bidi="fa-IR"/>
+        </w:rPr>
+        <w:t>multi-thread</w:t>
+      </w:r>
+      <w:r>
+        <w:rPr>
+          <w:rFonts w:ascii="Gandom" w:hAnsi="Gandom" w:cs="Gandom" w:hint="cs"/>
+          <w:rtl/>
+          <w:lang w:bidi="fa-IR"/>
+        </w:rPr>
+        <w:t xml:space="preserve"> تقریبا هیچ فایده ای ندارد. می توان مثلا برای نشان دادن </w:t>
+      </w:r>
+      <w:r>
+        <w:rPr>
+          <w:rFonts w:ascii="Gandom" w:hAnsi="Gandom" w:cs="Gandom"/>
+          <w:lang w:bidi="fa-IR"/>
+        </w:rPr>
+        <w:t>error</w:t>
+      </w:r>
+      <w:r>
+        <w:rPr>
+          <w:rFonts w:ascii="Gandom" w:hAnsi="Gandom" w:cs="Gandom" w:hint="cs"/>
+          <w:rtl/>
+          <w:lang w:bidi="fa-IR"/>
+        </w:rPr>
+        <w:t xml:space="preserve"> های مربوط به </w:t>
+      </w:r>
+      <w:r>
+        <w:rPr>
+          <w:rFonts w:ascii="Gandom" w:hAnsi="Gandom" w:cs="Gandom"/>
+          <w:lang w:bidi="fa-IR"/>
+        </w:rPr>
+        <w:t>threading</w:t>
+      </w:r>
+      <w:r>
+        <w:rPr>
+          <w:rFonts w:ascii="Gandom" w:hAnsi="Gandom" w:cs="Gandom" w:hint="cs"/>
+          <w:rtl/>
+          <w:lang w:bidi="fa-IR"/>
+        </w:rPr>
+        <w:t xml:space="preserve"> در یک کد، اگر سیستم کشش </w:t>
+      </w:r>
+      <w:r>
+        <w:rPr>
+          <w:rFonts w:ascii="Gandom" w:hAnsi="Gandom" w:cs="Gandom"/>
+          <w:lang w:bidi="fa-IR"/>
+        </w:rPr>
+        <w:t>n</w:t>
+      </w:r>
+      <w:r>
+        <w:rPr>
+          <w:rFonts w:ascii="Gandom" w:hAnsi="Gandom" w:cs="Gandom" w:hint="cs"/>
+          <w:rtl/>
+          <w:lang w:bidi="fa-IR"/>
+        </w:rPr>
+        <w:t xml:space="preserve"> تا </w:t>
+      </w:r>
+      <w:r>
+        <w:rPr>
+          <w:rFonts w:ascii="Gandom" w:hAnsi="Gandom" w:cs="Gandom"/>
+          <w:lang w:bidi="fa-IR"/>
+        </w:rPr>
+        <w:t>thread</w:t>
+      </w:r>
+      <w:r>
+        <w:rPr>
+          <w:rFonts w:ascii="Gandom" w:hAnsi="Gandom" w:cs="Gandom" w:hint="cs"/>
+          <w:rtl/>
+          <w:lang w:bidi="fa-IR"/>
+        </w:rPr>
+        <w:t xml:space="preserve"> را دارد، آن را با </w:t>
+      </w:r>
+      <w:r>
+        <w:rPr>
+          <w:rFonts w:ascii="Gandom" w:hAnsi="Gandom" w:cs="Gandom"/>
+          <w:lang w:bidi="fa-IR"/>
+        </w:rPr>
+        <w:t>2n</w:t>
+      </w:r>
+      <w:r>
+        <w:rPr>
+          <w:rFonts w:ascii="Gandom" w:hAnsi="Gandom" w:cs="Gandom" w:hint="cs"/>
+          <w:rtl/>
+          <w:lang w:bidi="fa-IR"/>
+        </w:rPr>
+        <w:t xml:space="preserve"> تا </w:t>
+      </w:r>
+      <w:r>
+        <w:rPr>
+          <w:rFonts w:ascii="Gandom" w:hAnsi="Gandom" w:cs="Gandom"/>
+          <w:lang w:bidi="fa-IR"/>
+        </w:rPr>
+        <w:t>thread</w:t>
+      </w:r>
+      <w:r>
+        <w:rPr>
+          <w:rFonts w:ascii="Gandom" w:hAnsi="Gandom" w:cs="Gandom" w:hint="cs"/>
+          <w:rtl/>
+          <w:lang w:bidi="fa-IR"/>
+        </w:rPr>
+        <w:t xml:space="preserve"> پر کرد تا لود آن زیاد شود و احتمال بروز آن ارور ها زیاد تر شود ولی در حالت کلی هیچ تضمینی برای بروز ارور در این حال</w:t>
+      </w:r>
+      <w:r>
+        <w:rPr>
+          <w:rFonts w:ascii="Gandom" w:hAnsi="Gandom" w:cs="Gandom" w:hint="cs"/>
+          <w:rtl/>
+          <w:lang w:bidi="fa-IR"/>
+        </w:rPr>
+        <w:t>ت نیست و برخی ارور ها ممکن است در لود سبک یا متوسط خود را نشان دهند.</w:t>
+      </w:r>
+    </w:p>
+    <w:p>
+      <w:pPr>
+        <w:bidi/>
+        <w:rPr>
+          <w:rFonts w:ascii="Gandom" w:hAnsi="Gandom" w:cs="Gandom"/>
+          <w:rtl/>
+          <w:lang w:bidi="fa-IR"/>
+        </w:rPr>
+      </w:pPr>
+      <w:r>
+        <w:rPr>
+          <w:rFonts w:ascii="Gandom" w:hAnsi="Gandom" w:cs="Gandom" w:hint="cs"/>
+          <w:rtl/>
+          <w:lang w:bidi="fa-IR"/>
+        </w:rPr>
+        <w:t xml:space="preserve">پس </w:t>
+      </w:r>
+      <w:r>
+        <w:rPr>
+          <w:rFonts w:ascii="Gandom" w:hAnsi="Gandom" w:cs="Gandom"/>
+          <w:lang w:bidi="fa-IR"/>
+        </w:rPr>
+        <w:t>unit-test</w:t>
+      </w:r>
+      <w:r>
+        <w:rPr>
+          <w:rFonts w:ascii="Gandom" w:hAnsi="Gandom" w:cs="Gandom" w:hint="cs"/>
+          <w:rtl/>
+          <w:lang w:bidi="fa-IR"/>
+        </w:rPr>
+        <w:t xml:space="preserve"> ها آن طور که در کد های معمولی در به اطمینان رسیدن ما نسبت به کد کمک می کنند در </w:t>
+      </w:r>
+      <w:r>
+        <w:rPr>
+          <w:rFonts w:ascii="Gandom" w:hAnsi="Gandom" w:cs="Gandom"/>
+          <w:lang w:bidi="fa-IR"/>
+        </w:rPr>
+        <w:t>multi-thread</w:t>
+      </w:r>
+      <w:r>
+        <w:rPr>
+          <w:rFonts w:ascii="Gandom" w:hAnsi="Gandom" w:cs="Gandom" w:hint="cs"/>
+          <w:rtl/>
+          <w:lang w:bidi="fa-IR"/>
+        </w:rPr>
+        <w:t xml:space="preserve"> ها هیچ تضمینی به ما نمی دهند زیرا با اجرای اینجور کد ها در </w:t>
+      </w:r>
+      <w:r>
+        <w:rPr>
+          <w:rFonts w:ascii="Gandom" w:hAnsi="Gandom" w:cs="Gandom"/>
+          <w:lang w:bidi="fa-IR"/>
+        </w:rPr>
+        <w:t>platform</w:t>
+      </w:r>
+      <w:r>
+        <w:rPr>
+          <w:rFonts w:ascii="Gandom" w:hAnsi="Gandom" w:cs="Gandom" w:hint="cs"/>
+          <w:rtl/>
+          <w:lang w:bidi="fa-IR"/>
+        </w:rPr>
+        <w:t xml:space="preserve"> های مختلف تنظیمات آن ها را به طور دقیق از جمله تعداد </w:t>
+      </w:r>
+      <w:r>
+        <w:rPr>
+          <w:rFonts w:ascii="Gandom" w:hAnsi="Gandom" w:cs="Gandom"/>
+          <w:lang w:bidi="fa-IR"/>
+        </w:rPr>
+        <w:t>process</w:t>
+      </w:r>
+      <w:r>
+        <w:rPr>
+          <w:rFonts w:ascii="Gandom" w:hAnsi="Gandom" w:cs="Gandom" w:hint="cs"/>
+          <w:rtl/>
+          <w:lang w:bidi="fa-IR"/>
+        </w:rPr>
+        <w:t xml:space="preserve"> ها، هسته ها و </w:t>
+      </w:r>
+      <w:r>
+        <w:rPr>
+          <w:rFonts w:ascii="Gandom" w:hAnsi="Gandom" w:cs="Gandom"/>
+          <w:lang w:bidi="fa-IR"/>
+        </w:rPr>
+        <w:t>cache</w:t>
+      </w:r>
+      <w:r>
+        <w:rPr>
+          <w:rFonts w:ascii="Gandom" w:hAnsi="Gandom" w:cs="Gandom" w:hint="cs"/>
+          <w:rtl/>
+          <w:lang w:bidi="fa-IR"/>
+        </w:rPr>
+        <w:t xml:space="preserve"> های آن را نمی دانیم.</w:t>
+      </w:r>
+      <w:r>
+        <w:rPr>
+          <w:rFonts w:ascii="Gandom" w:hAnsi="Gandom" w:cs="Gandom" w:hint="cs"/>
+          <w:rtl/>
+          <w:lang w:bidi="fa-IR"/>
+        </w:rPr>
+        <w:t xml:space="preserve"> برای تست آن ها باید ابتدا مطمئن شویم در خود </w:t>
+      </w:r>
+      <w:r>
+        <w:rPr>
+          <w:rFonts w:ascii="Gandom" w:hAnsi="Gandom" w:cs="Gandom"/>
+          <w:lang w:bidi="fa-IR"/>
+        </w:rPr>
+        <w:t>unit</w:t>
+      </w:r>
+      <w:r>
+        <w:rPr>
+          <w:rFonts w:ascii="Gandom" w:hAnsi="Gandom" w:cs="Gandom" w:hint="cs"/>
+          <w:rtl/>
+          <w:lang w:bidi="fa-IR"/>
+        </w:rPr>
+        <w:t xml:space="preserve"> ها هیچ مشکلی نیست و تنها مشکل از </w:t>
+      </w:r>
+      <w:r>
+        <w:rPr>
+          <w:rFonts w:ascii="Gandom" w:hAnsi="Gandom" w:cs="Gandom"/>
+          <w:lang w:bidi="fa-IR"/>
+        </w:rPr>
+        <w:t>concurrency</w:t>
+      </w:r>
+      <w:r>
+        <w:rPr>
+          <w:rFonts w:ascii="Gandom" w:hAnsi="Gandom" w:cs="Gandom" w:hint="cs"/>
+          <w:rtl/>
+          <w:lang w:bidi="fa-IR"/>
+        </w:rPr>
+        <w:t xml:space="preserve"> می باشد و سپس می توان با ایجاد لود بالا و شرایط برای </w:t>
+      </w:r>
+      <w:r>
+        <w:rPr>
+          <w:rFonts w:ascii="Gandom" w:hAnsi="Gandom" w:cs="Gandom"/>
+          <w:lang w:bidi="fa-IR"/>
+        </w:rPr>
+        <w:t>unit</w:t>
+      </w:r>
+      <w:r>
+        <w:rPr>
+          <w:rFonts w:ascii="Gandom" w:hAnsi="Gandom" w:cs="Gandom" w:hint="cs"/>
+          <w:rtl/>
+          <w:lang w:bidi="fa-IR"/>
+        </w:rPr>
+        <w:t xml:space="preserve"> ها احتمال رخداد ارور ها را بیشتر کنیم.</w:t>
+      </w:r>
+    </w:p>
+    <w:p>
+      <w:pPr>
+        <w:bidi/>
+        <w:rPr>
+          <w:rFonts w:ascii="Gandom" w:hAnsi="Gandom" w:cs="Gandom" w:hint="cs"/>
+          <w:rtl/>
+          <w:lang w:bidi="fa-IR"/>
+        </w:rPr>
+      </w:pPr>
+      <w:r>
+        <w:rPr>
+          <w:rFonts w:ascii="Gandom" w:hAnsi="Gandom" w:cs="Gandom" w:hint="cs"/>
+          <w:rtl/>
+          <w:lang w:bidi="fa-IR"/>
+        </w:rPr>
+        <w:t xml:space="preserve">در کلاس </w:t>
+      </w:r>
+      <w:r>
+        <w:rPr>
+          <w:rFonts w:ascii="Gandom" w:hAnsi="Gandom" w:cs="Gandom"/>
+          <w:lang w:bidi="fa-IR"/>
+        </w:rPr>
+        <w:t>Pet</w:t>
+      </w:r>
+      <w:r>
+        <w:rPr>
+          <w:rFonts w:ascii="Gandom" w:hAnsi="Gandom" w:cs="Gandom" w:hint="cs"/>
+          <w:rtl/>
+          <w:lang w:bidi="fa-IR"/>
+        </w:rPr>
+        <w:t xml:space="preserve"> به عنوان مثال می توان مثال هایی زد که </w:t>
+      </w:r>
+      <w:r>
+        <w:rPr>
+          <w:rFonts w:ascii="Gandom" w:hAnsi="Gandom" w:cs="Gandom"/>
+          <w:lang w:bidi="fa-IR"/>
+        </w:rPr>
+        <w:t>unsafe</w:t>
+      </w:r>
+      <w:r>
+        <w:rPr>
+          <w:rFonts w:ascii="Gandom" w:hAnsi="Gandom" w:cs="Gandom" w:hint="cs"/>
+          <w:rtl/>
+          <w:lang w:bidi="fa-IR"/>
+        </w:rPr>
+        <w:t xml:space="preserve"> بودن آن را دید. به عنوان مثال دو </w:t>
+      </w:r>
+      <w:r>
+        <w:rPr>
+          <w:rFonts w:ascii="Gandom" w:hAnsi="Gandom" w:cs="Gandom"/>
+          <w:lang w:bidi="fa-IR"/>
+        </w:rPr>
+        <w:t>thread</w:t>
+      </w:r>
+      <w:r>
+        <w:rPr>
+          <w:rFonts w:ascii="Gandom" w:hAnsi="Gandom" w:cs="Gandom" w:hint="cs"/>
+          <w:rtl/>
+          <w:lang w:bidi="fa-IR"/>
+        </w:rPr>
+        <w:t xml:space="preserve"> داریم </w:t>
+      </w:r>
+      <w:r>
+        <w:rPr>
+          <w:rFonts w:ascii="Gandom" w:hAnsi="Gandom" w:cs="Gandom"/>
+          <w:lang w:bidi="fa-IR"/>
+        </w:rPr>
+        <w:t>t1</w:t>
+      </w:r>
+      <w:r>
+        <w:rPr>
+          <w:rFonts w:ascii="Gandom" w:hAnsi="Gandom" w:cs="Gandom" w:hint="cs"/>
+          <w:rtl/>
+          <w:lang w:bidi="fa-IR"/>
+        </w:rPr>
+        <w:t xml:space="preserve"> و </w:t>
+      </w:r>
+      <w:r>
+        <w:rPr>
+          <w:rFonts w:ascii="Gandom" w:hAnsi="Gandom" w:cs="Gandom"/>
+          <w:lang w:bidi="fa-IR"/>
+        </w:rPr>
+        <w:t>t2</w:t>
+      </w:r>
+      <w:r>
+        <w:rPr>
+          <w:rFonts w:ascii="Gandom" w:hAnsi="Gandom" w:cs="Gandom" w:hint="cs"/>
+          <w:rtl/>
+          <w:lang w:bidi="fa-IR"/>
+        </w:rPr>
+        <w:t xml:space="preserve"> که هر دو دارند به یک </w:t>
+      </w:r>
+      <w:r>
+        <w:rPr>
+          <w:rFonts w:ascii="Gandom" w:hAnsi="Gandom" w:cs="Gandom"/>
+          <w:lang w:bidi="fa-IR"/>
+        </w:rPr>
+        <w:t>object</w:t>
+      </w:r>
+      <w:r>
+        <w:rPr>
+          <w:rFonts w:ascii="Gandom" w:hAnsi="Gandom" w:cs="Gandom" w:hint="cs"/>
+          <w:rtl/>
+          <w:lang w:bidi="fa-IR"/>
+        </w:rPr>
+        <w:t xml:space="preserve"> از </w:t>
+      </w:r>
+      <w:r>
+        <w:rPr>
+          <w:rFonts w:ascii="Gandom" w:hAnsi="Gandom" w:cs="Gandom"/>
+          <w:lang w:bidi="fa-IR"/>
+        </w:rPr>
+        <w:t>Pet</w:t>
+      </w:r>
+      <w:r>
+        <w:rPr>
+          <w:rFonts w:ascii="Gandom" w:hAnsi="Gandom" w:cs="Gandom" w:hint="cs"/>
+          <w:rtl/>
+          <w:lang w:bidi="fa-IR"/>
+        </w:rPr>
+        <w:t xml:space="preserve"> دسترسی پیدا می کنند. به عنوان مثال این </w:t>
+      </w:r>
+      <w:r>
+        <w:rPr>
+          <w:rFonts w:ascii="Gandom" w:hAnsi="Gandom" w:cs="Gandom"/>
+          <w:lang w:bidi="fa-IR"/>
+        </w:rPr>
+        <w:t>pet</w:t>
+      </w:r>
+      <w:r>
+        <w:rPr>
+          <w:rFonts w:ascii="Gandom" w:hAnsi="Gandom" w:cs="Gandom" w:hint="cs"/>
+          <w:rtl/>
+          <w:lang w:bidi="fa-IR"/>
+        </w:rPr>
+        <w:t xml:space="preserve"> دارای</w:t>
+      </w:r>
+      <w:r>
+        <w:rPr>
+          <w:rFonts w:ascii="Gandom" w:hAnsi="Gandom" w:cs="Gandom"/>
+          <w:lang w:bidi="fa-IR"/>
+        </w:rPr>
+        <w:t xml:space="preserve"> birthdate</w:t>
+      </w:r>
+      <w:r>
+        <w:rPr>
+          <w:rFonts w:ascii="Gandom" w:hAnsi="Gandom" w:cs="Gandom" w:hint="cs"/>
+          <w:rtl/>
+          <w:lang w:bidi="fa-IR"/>
+        </w:rPr>
+        <w:t xml:space="preserve"> ای در سال </w:t>
+      </w:r>
+      <w:r>
+        <w:rPr>
+          <w:rFonts w:ascii="Gandom" w:hAnsi="Gandom" w:cs="Gandom"/>
+          <w:lang w:bidi="fa-IR"/>
+        </w:rPr>
+        <w:t>2000</w:t>
+      </w:r>
+      <w:r>
+        <w:rPr>
+          <w:rFonts w:ascii="Gandom" w:hAnsi="Gandom" w:cs="Gandom" w:hint="cs"/>
+          <w:rtl/>
+          <w:lang w:bidi="fa-IR"/>
+        </w:rPr>
+        <w:t xml:space="preserve"> می باشد. </w:t>
+      </w:r>
+      <w:r>
+        <w:rPr>
+          <w:rFonts w:ascii="Gandom" w:hAnsi="Gandom" w:cs="Gandom" w:hint="cs"/>
+          <w:rtl/>
+          <w:lang w:bidi="fa-IR"/>
+        </w:rPr>
+        <w:t xml:space="preserve">مثلا </w:t>
+      </w:r>
+      <w:r>
+        <w:rPr>
+          <w:rFonts w:ascii="Gandom" w:hAnsi="Gandom" w:cs="Gandom"/>
+          <w:lang w:bidi="fa-IR"/>
+        </w:rPr>
+        <w:t>t1</w:t>
+      </w:r>
+      <w:r>
+        <w:rPr>
+          <w:rFonts w:ascii="Gandom" w:hAnsi="Gandom" w:cs="Gandom" w:hint="cs"/>
+          <w:rtl/>
+          <w:lang w:bidi="fa-IR"/>
+        </w:rPr>
+        <w:t xml:space="preserve"> دارد با استفاده از با متد </w:t>
+      </w:r>
+      <w:r>
+        <w:rPr>
+          <w:rFonts w:ascii="Gandom" w:hAnsi="Gandom" w:cs="Gandom"/>
+          <w:lang w:bidi="fa-IR"/>
+        </w:rPr>
+        <w:t>getVisitsUntilAge</w:t>
+      </w:r>
+      <w:r>
+        <w:rPr>
+          <w:rFonts w:ascii="Gandom" w:hAnsi="Gandom" w:cs="Gandom" w:hint="cs"/>
+          <w:rtl/>
+          <w:lang w:bidi="fa-IR"/>
+        </w:rPr>
+        <w:t xml:space="preserve"> تمام </w:t>
+      </w:r>
+      <w:r>
+        <w:rPr>
+          <w:rFonts w:ascii="Gandom" w:hAnsi="Gandom" w:cs="Gandom"/>
+          <w:lang w:bidi="fa-IR"/>
+        </w:rPr>
+        <w:t>visit</w:t>
+      </w:r>
+      <w:r>
+        <w:rPr>
+          <w:rFonts w:ascii="Gandom" w:hAnsi="Gandom" w:cs="Gandom" w:hint="cs"/>
+          <w:rtl/>
+          <w:lang w:bidi="fa-IR"/>
+        </w:rPr>
+        <w:t xml:space="preserve"> های کمتر از </w:t>
+      </w:r>
+      <w:r>
+        <w:rPr>
+          <w:rFonts w:ascii="Gandom" w:hAnsi="Gandom" w:cs="Gandom"/>
+          <w:lang w:bidi="fa-IR"/>
+        </w:rPr>
+        <w:t>5</w:t>
+      </w:r>
+      <w:r>
+        <w:rPr>
+          <w:rFonts w:ascii="Gandom" w:hAnsi="Gandom" w:cs="Gandom" w:hint="cs"/>
+          <w:rtl/>
+          <w:lang w:bidi="fa-IR"/>
+        </w:rPr>
+        <w:t xml:space="preserve"> سال را می گیرد. در این میان که این </w:t>
+      </w:r>
+      <w:r>
+        <w:rPr>
+          <w:rFonts w:ascii="Gandom" w:hAnsi="Gandom" w:cs="Gandom"/>
+          <w:lang w:bidi="fa-IR"/>
+        </w:rPr>
+        <w:t>t1</w:t>
+      </w:r>
+      <w:r>
+        <w:rPr>
+          <w:rFonts w:ascii="Gandom" w:hAnsi="Gandom" w:cs="Gandom" w:hint="cs"/>
+          <w:rtl/>
+          <w:lang w:bidi="fa-IR"/>
+        </w:rPr>
+        <w:t xml:space="preserve"> دارد روی </w:t>
+      </w:r>
+      <w:r>
+        <w:rPr>
+          <w:rFonts w:ascii="Gandom" w:hAnsi="Gandom" w:cs="Gandom"/>
+          <w:lang w:bidi="fa-IR"/>
+        </w:rPr>
+        <w:t>visit</w:t>
+      </w:r>
+      <w:r>
+        <w:rPr>
+          <w:rFonts w:ascii="Gandom" w:hAnsi="Gandom" w:cs="Gandom" w:hint="cs"/>
+          <w:rtl/>
+          <w:lang w:bidi="fa-IR"/>
+        </w:rPr>
+        <w:t xml:space="preserve"> ها </w:t>
+      </w:r>
+      <w:r>
+        <w:rPr>
+          <w:rFonts w:ascii="Gandom" w:hAnsi="Gandom" w:cs="Gandom"/>
+          <w:lang w:bidi="fa-IR"/>
+        </w:rPr>
+        <w:t>iterate</w:t>
+      </w:r>
+      <w:r>
+        <w:rPr>
+          <w:rFonts w:ascii="Gandom" w:hAnsi="Gandom" w:cs="Gandom" w:hint="cs"/>
+          <w:rtl/>
+          <w:lang w:bidi="fa-IR"/>
+        </w:rPr>
+        <w:t xml:space="preserve"> می کند به عنوان مثال </w:t>
+      </w:r>
+      <w:r>
+        <w:rPr>
+          <w:rFonts w:ascii="Gandom" w:hAnsi="Gandom" w:cs="Gandom"/>
+          <w:lang w:bidi="fa-IR"/>
+        </w:rPr>
+        <w:t>t2</w:t>
+      </w:r>
+      <w:r>
+        <w:rPr>
+          <w:rFonts w:ascii="Gandom" w:hAnsi="Gandom" w:cs="Gandom" w:hint="cs"/>
+          <w:rtl/>
+          <w:lang w:bidi="fa-IR"/>
+        </w:rPr>
+        <w:t xml:space="preserve"> می آید و </w:t>
+      </w:r>
+      <w:r>
+        <w:rPr>
+          <w:rFonts w:ascii="Gandom" w:hAnsi="Gandom" w:cs="Gandom"/>
+          <w:lang w:bidi="fa-IR"/>
+        </w:rPr>
+        <w:t>birthdate</w:t>
+      </w:r>
+      <w:r>
+        <w:rPr>
+          <w:rFonts w:ascii="Gandom" w:hAnsi="Gandom" w:cs="Gandom" w:hint="cs"/>
+          <w:rtl/>
+          <w:lang w:bidi="fa-IR"/>
+        </w:rPr>
+        <w:t xml:space="preserve"> را به سال </w:t>
+      </w:r>
+      <w:r>
+        <w:rPr>
+          <w:rFonts w:ascii="Gandom" w:hAnsi="Gandom" w:cs="Gandom"/>
+          <w:lang w:bidi="fa-IR"/>
+        </w:rPr>
+        <w:t>2003</w:t>
+      </w:r>
+      <w:r>
+        <w:rPr>
+          <w:rFonts w:ascii="Gandom" w:hAnsi="Gandom" w:cs="Gandom" w:hint="cs"/>
+          <w:rtl/>
+          <w:lang w:bidi="fa-IR"/>
+        </w:rPr>
+        <w:t xml:space="preserve"> تغییر می دهد. پس </w:t>
+      </w:r>
+      <w:r>
+        <w:rPr>
+          <w:rFonts w:ascii="Gandom" w:hAnsi="Gandom" w:cs="Gandom"/>
+          <w:lang w:bidi="fa-IR"/>
+        </w:rPr>
+        <w:t>t1</w:t>
+      </w:r>
+      <w:r>
+        <w:rPr>
+          <w:rFonts w:ascii="Gandom" w:hAnsi="Gandom" w:cs="Gandom" w:hint="cs"/>
+          <w:rtl/>
+          <w:lang w:bidi="fa-IR"/>
+        </w:rPr>
+        <w:t xml:space="preserve"> از این به بعد دیگر </w:t>
+      </w:r>
+      <w:r>
+        <w:rPr>
+          <w:rFonts w:ascii="Gandom" w:hAnsi="Gandom" w:cs="Gandom"/>
+          <w:lang w:bidi="fa-IR"/>
+        </w:rPr>
+        <w:t>visit</w:t>
+      </w:r>
+      <w:r>
+        <w:rPr>
+          <w:rFonts w:ascii="Gandom" w:hAnsi="Gandom" w:cs="Gandom" w:hint="cs"/>
+          <w:rtl/>
+          <w:lang w:bidi="fa-IR"/>
+        </w:rPr>
+        <w:t xml:space="preserve"> هایی که با فرض </w:t>
+      </w:r>
+      <w:r>
+        <w:rPr>
+          <w:rFonts w:ascii="Gandom" w:hAnsi="Gandom" w:cs="Gandom"/>
+          <w:lang w:bidi="fa-IR"/>
+        </w:rPr>
+        <w:t>2000</w:t>
+      </w:r>
+      <w:r>
+        <w:rPr>
+          <w:rFonts w:ascii="Gandom" w:hAnsi="Gandom" w:cs="Gandom" w:hint="cs"/>
+          <w:rtl/>
+          <w:lang w:bidi="fa-IR"/>
+        </w:rPr>
+        <w:t xml:space="preserve"> بودن </w:t>
+      </w:r>
+      <w:r>
+        <w:rPr>
+          <w:rFonts w:ascii="Gandom" w:hAnsi="Gandom" w:cs="Gandom"/>
+          <w:lang w:bidi="fa-IR"/>
+        </w:rPr>
+        <w:t>birthdate</w:t>
+      </w:r>
+      <w:r>
+        <w:rPr>
+          <w:rFonts w:ascii="Gandom" w:hAnsi="Gandom" w:cs="Gandom" w:hint="cs"/>
+          <w:rtl/>
+          <w:lang w:bidi="fa-IR"/>
+        </w:rPr>
+        <w:t xml:space="preserve"> داشته می گرفته را نمی گیرد و از اینجا به بعد با </w:t>
+      </w:r>
+      <w:r>
+        <w:rPr>
+          <w:rFonts w:ascii="Gandom" w:hAnsi="Gandom" w:cs="Gandom"/>
+          <w:lang w:bidi="fa-IR"/>
+        </w:rPr>
+        <w:t>2003</w:t>
+      </w:r>
+      <w:r>
+        <w:rPr>
+          <w:rFonts w:ascii="Gandom" w:hAnsi="Gandom" w:cs="Gandom" w:hint="cs"/>
+          <w:rtl/>
+          <w:lang w:bidi="fa-IR"/>
+        </w:rPr>
+        <w:t xml:space="preserve"> را می گیرد. پس در اینجا </w:t>
+      </w:r>
+      <w:r>
+        <w:rPr>
+          <w:rFonts w:ascii="Gandom" w:hAnsi="Gandom" w:cs="Gandom"/>
+          <w:lang w:bidi="fa-IR"/>
+        </w:rPr>
+        <w:t>inconsistency</w:t>
+      </w:r>
+      <w:r>
+        <w:rPr>
+          <w:rFonts w:ascii="Gandom" w:hAnsi="Gandom" w:cs="Gandom" w:hint="cs"/>
+          <w:rtl/>
+          <w:lang w:bidi="fa-IR"/>
+        </w:rPr>
+        <w:t xml:space="preserve"> داریم و </w:t>
+      </w:r>
+      <w:r>
+        <w:rPr>
+          <w:rFonts w:ascii="Gandom" w:hAnsi="Gandom" w:cs="Gandom"/>
+          <w:lang w:bidi="fa-IR"/>
+        </w:rPr>
+        <w:t>unsafe</w:t>
+      </w:r>
+      <w:r>
+        <w:rPr>
+          <w:rFonts w:ascii="Gandom" w:hAnsi="Gandom" w:cs="Gandom" w:hint="cs"/>
+          <w:rtl/>
+          <w:lang w:bidi="fa-IR"/>
+        </w:rPr>
+        <w:t xml:space="preserve"> است. حال هیچ </w:t>
+      </w:r>
+      <w:r>
+        <w:rPr>
+          <w:rFonts w:ascii="Gandom" w:hAnsi="Gandom" w:cs="Gandom"/>
+          <w:lang w:bidi="fa-IR"/>
+        </w:rPr>
+        <w:t>unit test</w:t>
+      </w:r>
+      <w:r>
+        <w:rPr>
+          <w:rFonts w:ascii="Gandom" w:hAnsi="Gandom" w:cs="Gandom" w:hint="cs"/>
+          <w:rtl/>
+          <w:lang w:bidi="fa-IR"/>
+        </w:rPr>
+        <w:t xml:space="preserve"> ای نمی تواند این شرایط را به دقت تست کند و ممکن است بار ها تست اجرا شود و به درستی </w:t>
+      </w:r>
+      <w:r>
+        <w:rPr>
+          <w:rFonts w:ascii="Gandom" w:hAnsi="Gandom" w:cs="Gandom"/>
+          <w:lang w:bidi="fa-IR"/>
+        </w:rPr>
+        <w:t>t2</w:t>
+      </w:r>
+      <w:r>
+        <w:rPr>
+          <w:rFonts w:ascii="Gandom" w:hAnsi="Gandom" w:cs="Gandom" w:hint="cs"/>
+          <w:rtl/>
+          <w:lang w:bidi="fa-IR"/>
+        </w:rPr>
+        <w:t xml:space="preserve"> بعد از کار </w:t>
+      </w:r>
+      <w:r>
+        <w:rPr>
+          <w:rFonts w:ascii="Gandom" w:hAnsi="Gandom" w:cs="Gandom"/>
+          <w:lang w:bidi="fa-IR"/>
+        </w:rPr>
+        <w:t>t1</w:t>
+      </w:r>
+      <w:r>
+        <w:rPr>
+          <w:rFonts w:ascii="Gandom" w:hAnsi="Gandom" w:cs="Gandom" w:hint="cs"/>
+          <w:rtl/>
+          <w:lang w:bidi="fa-IR"/>
+        </w:rPr>
+        <w:t xml:space="preserve"> اجرا شود ولی ممکن هم است که </w:t>
+      </w:r>
+      <w:r>
+        <w:rPr>
+          <w:rFonts w:ascii="Gandom" w:hAnsi="Gandom" w:cs="Gandom"/>
+          <w:lang w:bidi="fa-IR"/>
+        </w:rPr>
+        <w:t>t2</w:t>
+      </w:r>
+      <w:r>
+        <w:rPr>
+          <w:rFonts w:ascii="Gandom" w:hAnsi="Gandom" w:cs="Gandom" w:hint="cs"/>
+          <w:rtl/>
+          <w:lang w:bidi="fa-IR"/>
+        </w:rPr>
+        <w:t xml:space="preserve"> یک بار در وسط کار </w:t>
+      </w:r>
+      <w:r>
+        <w:rPr>
+          <w:rFonts w:ascii="Gandom" w:hAnsi="Gandom" w:cs="Gandom"/>
+          <w:lang w:bidi="fa-IR"/>
+        </w:rPr>
+        <w:t>t1</w:t>
+      </w:r>
+      <w:r>
+        <w:rPr>
+          <w:rFonts w:ascii="Gandom" w:hAnsi="Gandom" w:cs="Gandom" w:hint="cs"/>
+          <w:rtl/>
+          <w:lang w:bidi="fa-IR"/>
+        </w:rPr>
+        <w:t xml:space="preserve"> اجرا شود و تست ما چون نمی داند کدام </w:t>
+      </w:r>
+      <w:r>
+        <w:rPr>
+          <w:rFonts w:ascii="Gandom" w:hAnsi="Gandom" w:cs="Gandom"/>
+          <w:lang w:bidi="fa-IR"/>
+        </w:rPr>
+        <w:t>process</w:t>
+      </w:r>
+      <w:r>
+        <w:rPr>
+          <w:rFonts w:ascii="Gandom" w:hAnsi="Gandom" w:cs="Gandom" w:hint="cs"/>
+          <w:rtl/>
+          <w:lang w:bidi="fa-IR"/>
+        </w:rPr>
+        <w:t xml:space="preserve"> روی </w:t>
+      </w:r>
+      <w:r>
+        <w:rPr>
+          <w:rFonts w:ascii="Gandom" w:hAnsi="Gandom" w:cs="Gandom"/>
+          <w:lang w:bidi="fa-IR"/>
+        </w:rPr>
+        <w:t>platform</w:t>
+      </w:r>
+      <w:r>
+        <w:rPr>
+          <w:rFonts w:ascii="Gandom" w:hAnsi="Gandom" w:cs="Gandom" w:hint="cs"/>
+          <w:rtl/>
+          <w:lang w:bidi="fa-IR"/>
+        </w:rPr>
+        <w:t xml:space="preserve"> ما زودتر اجرا می شود نمی تواند به درستی این حالت را تست کند.</w:t>
+      </w:r>
+    </w:p>
+    <w:p>
+      <w:pPr>
+        <w:bidi/>
+        <w:rPr>
+          <w:rFonts w:ascii="Gandom" w:hAnsi="Gandom" w:cs="Gandom"/>
+          <w:rtl/>
+          <w:lang w:bidi="fa-IR"/>
+        </w:rPr>
+      </w:pPr>
     </w:p>
     <w:sectPr>
       <w:pgSz w:w="12240" w:h="15840"/>

</xml_diff>

<commit_message>
added bug fix description in answers word doc
</commit_message>
<xml_diff>
--- a/Answers/Answers.docx
+++ b/Answers/Answers.docx
@@ -16,7 +16,7 @@
       </w:pPr>
       <w:r>
         <w:rPr>
-          <w:rFonts w:ascii="Gandom" w:hAnsi="Gandom" w:cs="Gandom" w:hint="cs"/>
+          <w:rFonts w:ascii="Gandom" w:hAnsi="Gandom" w:cs="Gandom"/>
           <w:color w:val="4472C4" w:themeColor="accent1"/>
           <w:sz w:val="32"/>
           <w:szCs w:val="32"/>
@@ -30,7 +30,7 @@
       <w:pPr>
         <w:jc w:val="center"/>
         <w:rPr>
-          <w:rFonts w:ascii="Gandom" w:hAnsi="Gandom" w:cs="Gandom" w:hint="cs"/>
+          <w:rFonts w:ascii="Gandom" w:hAnsi="Gandom" w:cs="Gandom"/>
           <w:rtl/>
           <w:lang w:bidi="fa-IR"/>
         </w:rPr>
@@ -41,19 +41,11 @@
           <w:rtl/>
           <w:lang w:bidi="fa-IR"/>
         </w:rPr>
-        <w:t>آرین حدادی</w:t>
-      </w:r>
-      <w:r>
-        <w:rPr>
-          <w:rFonts w:ascii="Gandom" w:hAnsi="Gandom" w:cs="Gandom" w:hint="cs"/>
-          <w:rtl/>
-          <w:lang w:bidi="fa-IR"/>
-        </w:rPr>
-        <w:t xml:space="preserve"> </w:t>
-      </w:r>
-      <w:r>
-        <w:rPr>
-          <w:rFonts w:ascii="Gandom" w:hAnsi="Gandom" w:cs="Gandom" w:hint="cs"/>
+        <w:t xml:space="preserve">آرین حدادی </w:t>
+      </w:r>
+      <w:r>
+        <w:rPr>
+          <w:rFonts w:ascii="Gandom" w:hAnsi="Gandom" w:cs="Gandom"/>
           <w:rtl/>
           <w:lang w:bidi="fa-IR"/>
         </w:rPr>
@@ -71,7 +63,7 @@
       </w:pPr>
       <w:r>
         <w:rPr>
-          <w:rFonts w:ascii="Gandom" w:hAnsi="Gandom" w:cs="Gandom" w:hint="cs"/>
+          <w:rFonts w:ascii="Gandom" w:hAnsi="Gandom" w:cs="Gandom"/>
           <w:rtl/>
           <w:lang w:bidi="fa-IR"/>
         </w:rPr>
@@ -79,7 +71,7 @@
       </w:r>
       <w:r>
         <w:rPr>
-          <w:rFonts w:ascii="Gandom" w:hAnsi="Gandom" w:cs="Gandom" w:hint="cs"/>
+          <w:rFonts w:ascii="Gandom" w:hAnsi="Gandom" w:cs="Gandom"/>
           <w:rtl/>
           <w:lang w:bidi="fa-IR"/>
         </w:rPr>
@@ -107,7 +99,7 @@
       </w:pPr>
       <w:r>
         <w:rPr>
-          <w:rFonts w:ascii="Gandom" w:hAnsi="Gandom" w:cs="Gandom" w:hint="cs"/>
+          <w:rFonts w:ascii="Gandom" w:hAnsi="Gandom" w:cs="Gandom"/>
           <w:b/>
           <w:bCs/>
           <w:rtl/>
@@ -117,7 +109,7 @@
       </w:r>
       <w:r>
         <w:rPr>
-          <w:rFonts w:ascii="Gandom" w:hAnsi="Gandom" w:cs="Gandom" w:hint="cs"/>
+          <w:rFonts w:ascii="Gandom" w:hAnsi="Gandom" w:cs="Gandom"/>
           <w:rtl/>
           <w:lang w:bidi="fa-IR"/>
         </w:rPr>
@@ -135,7 +127,7 @@
       </w:pPr>
       <w:r>
         <w:rPr>
-          <w:rFonts w:ascii="Gandom" w:hAnsi="Gandom" w:cs="Gandom" w:hint="cs"/>
+          <w:rFonts w:ascii="Gandom" w:hAnsi="Gandom" w:cs="Gandom"/>
           <w:rtl/>
           <w:lang w:bidi="fa-IR"/>
         </w:rPr>
@@ -150,7 +142,7 @@
       </w:r>
       <w:r>
         <w:rPr>
-          <w:rFonts w:ascii="Gandom" w:hAnsi="Gandom" w:cs="Gandom" w:hint="cs"/>
+          <w:rFonts w:ascii="Gandom" w:hAnsi="Gandom" w:cs="Gandom"/>
           <w:rtl/>
           <w:lang w:bidi="fa-IR"/>
         </w:rPr>
@@ -165,7 +157,7 @@
       </w:r>
       <w:r>
         <w:rPr>
-          <w:rFonts w:ascii="Gandom" w:hAnsi="Gandom" w:cs="Gandom" w:hint="cs"/>
+          <w:rFonts w:ascii="Gandom" w:hAnsi="Gandom" w:cs="Gandom"/>
           <w:rtl/>
           <w:lang w:bidi="fa-IR"/>
         </w:rPr>
@@ -183,7 +175,7 @@
       </w:hyperlink>
       <w:r>
         <w:rPr>
-          <w:rFonts w:ascii="Gandom" w:hAnsi="Gandom" w:cs="Gandom" w:hint="cs"/>
+          <w:rFonts w:ascii="Gandom" w:hAnsi="Gandom" w:cs="Gandom"/>
           <w:rtl/>
           <w:lang w:bidi="fa-IR"/>
         </w:rPr>
@@ -198,7 +190,7 @@
       </w:r>
       <w:r>
         <w:rPr>
-          <w:rFonts w:ascii="Gandom" w:hAnsi="Gandom" w:cs="Gandom" w:hint="cs"/>
+          <w:rFonts w:ascii="Gandom" w:hAnsi="Gandom" w:cs="Gandom"/>
           <w:rtl/>
           <w:lang w:bidi="fa-IR"/>
         </w:rPr>
@@ -206,7 +198,7 @@
       </w:r>
       <w:r>
         <w:rPr>
-          <w:rFonts w:ascii="Gandom" w:hAnsi="Gandom" w:cs="Gandom" w:hint="cs"/>
+          <w:rFonts w:ascii="Gandom" w:hAnsi="Gandom" w:cs="Gandom"/>
           <w:rtl/>
           <w:lang w:bidi="fa-IR"/>
         </w:rPr>
@@ -221,7 +213,7 @@
       </w:r>
       <w:r>
         <w:rPr>
-          <w:rFonts w:ascii="Gandom" w:hAnsi="Gandom" w:cs="Gandom" w:hint="cs"/>
+          <w:rFonts w:ascii="Gandom" w:hAnsi="Gandom" w:cs="Gandom"/>
           <w:rtl/>
           <w:lang w:bidi="fa-IR"/>
         </w:rPr>
@@ -238,7 +230,7 @@
       </w:pPr>
       <w:r>
         <w:rPr>
-          <w:rFonts w:ascii="Gandom" w:hAnsi="Gandom" w:cs="Gandom" w:hint="cs"/>
+          <w:rFonts w:ascii="Gandom" w:hAnsi="Gandom" w:cs="Gandom"/>
           <w:rtl/>
           <w:lang w:bidi="fa-IR"/>
         </w:rPr>
@@ -253,7 +245,7 @@
       </w:r>
       <w:r>
         <w:rPr>
-          <w:rFonts w:ascii="Gandom" w:hAnsi="Gandom" w:cs="Gandom" w:hint="cs"/>
+          <w:rFonts w:ascii="Gandom" w:hAnsi="Gandom" w:cs="Gandom"/>
           <w:rtl/>
           <w:lang w:bidi="fa-IR"/>
         </w:rPr>
@@ -268,7 +260,7 @@
       </w:r>
       <w:r>
         <w:rPr>
-          <w:rFonts w:ascii="Gandom" w:hAnsi="Gandom" w:cs="Gandom" w:hint="cs"/>
+          <w:rFonts w:ascii="Gandom" w:hAnsi="Gandom" w:cs="Gandom"/>
           <w:rtl/>
           <w:lang w:bidi="fa-IR"/>
         </w:rPr>
@@ -286,7 +278,7 @@
       </w:pPr>
       <w:r>
         <w:rPr>
-          <w:rFonts w:ascii="Gandom" w:hAnsi="Gandom" w:cs="Gandom" w:hint="cs"/>
+          <w:rFonts w:ascii="Gandom" w:hAnsi="Gandom" w:cs="Gandom"/>
           <w:rtl/>
           <w:lang w:bidi="fa-IR"/>
         </w:rPr>
@@ -301,7 +293,7 @@
       </w:r>
       <w:r>
         <w:rPr>
-          <w:rFonts w:ascii="Gandom" w:hAnsi="Gandom" w:cs="Gandom" w:hint="cs"/>
+          <w:rFonts w:ascii="Gandom" w:hAnsi="Gandom" w:cs="Gandom"/>
           <w:rtl/>
           <w:lang w:bidi="fa-IR"/>
         </w:rPr>
@@ -316,7 +308,7 @@
       </w:r>
       <w:r>
         <w:rPr>
-          <w:rFonts w:ascii="Gandom" w:hAnsi="Gandom" w:cs="Gandom" w:hint="cs"/>
+          <w:rFonts w:ascii="Gandom" w:hAnsi="Gandom" w:cs="Gandom"/>
           <w:rtl/>
           <w:lang w:bidi="fa-IR"/>
         </w:rPr>
@@ -331,7 +323,7 @@
       </w:r>
       <w:r>
         <w:rPr>
-          <w:rFonts w:ascii="Gandom" w:hAnsi="Gandom" w:cs="Gandom" w:hint="cs"/>
+          <w:rFonts w:ascii="Gandom" w:hAnsi="Gandom" w:cs="Gandom"/>
           <w:rtl/>
           <w:lang w:bidi="fa-IR"/>
         </w:rPr>
@@ -346,7 +338,7 @@
       </w:r>
       <w:r>
         <w:rPr>
-          <w:rFonts w:ascii="Gandom" w:hAnsi="Gandom" w:cs="Gandom" w:hint="cs"/>
+          <w:rFonts w:ascii="Gandom" w:hAnsi="Gandom" w:cs="Gandom"/>
           <w:rtl/>
           <w:lang w:bidi="fa-IR"/>
         </w:rPr>
@@ -361,7 +353,7 @@
       </w:r>
       <w:r>
         <w:rPr>
-          <w:rFonts w:ascii="Gandom" w:hAnsi="Gandom" w:cs="Gandom" w:hint="cs"/>
+          <w:rFonts w:ascii="Gandom" w:hAnsi="Gandom" w:cs="Gandom"/>
           <w:rtl/>
           <w:lang w:bidi="fa-IR"/>
         </w:rPr>
@@ -376,7 +368,7 @@
       </w:r>
       <w:r>
         <w:rPr>
-          <w:rFonts w:ascii="Gandom" w:hAnsi="Gandom" w:cs="Gandom" w:hint="cs"/>
+          <w:rFonts w:ascii="Gandom" w:hAnsi="Gandom" w:cs="Gandom"/>
           <w:rtl/>
           <w:lang w:bidi="fa-IR"/>
         </w:rPr>
@@ -391,7 +383,7 @@
       </w:r>
       <w:r>
         <w:rPr>
-          <w:rFonts w:ascii="Gandom" w:hAnsi="Gandom" w:cs="Gandom" w:hint="cs"/>
+          <w:rFonts w:ascii="Gandom" w:hAnsi="Gandom" w:cs="Gandom"/>
           <w:rtl/>
           <w:lang w:bidi="fa-IR"/>
         </w:rPr>
@@ -406,7 +398,7 @@
       </w:r>
       <w:r>
         <w:rPr>
-          <w:rFonts w:ascii="Gandom" w:hAnsi="Gandom" w:cs="Gandom" w:hint="cs"/>
+          <w:rFonts w:ascii="Gandom" w:hAnsi="Gandom" w:cs="Gandom"/>
           <w:rtl/>
           <w:lang w:bidi="fa-IR"/>
         </w:rPr>
@@ -421,7 +413,7 @@
       </w:r>
       <w:r>
         <w:rPr>
-          <w:rFonts w:ascii="Gandom" w:hAnsi="Gandom" w:cs="Gandom" w:hint="cs"/>
+          <w:rFonts w:ascii="Gandom" w:hAnsi="Gandom" w:cs="Gandom"/>
           <w:rtl/>
           <w:lang w:bidi="fa-IR"/>
         </w:rPr>
@@ -436,7 +428,7 @@
       </w:r>
       <w:r>
         <w:rPr>
-          <w:rFonts w:ascii="Gandom" w:hAnsi="Gandom" w:cs="Gandom" w:hint="cs"/>
+          <w:rFonts w:ascii="Gandom" w:hAnsi="Gandom" w:cs="Gandom"/>
           <w:rtl/>
           <w:lang w:bidi="fa-IR"/>
         </w:rPr>
@@ -454,7 +446,7 @@
       </w:pPr>
       <w:r>
         <w:rPr>
-          <w:rFonts w:ascii="Gandom" w:hAnsi="Gandom" w:cs="Gandom" w:hint="cs"/>
+          <w:rFonts w:ascii="Gandom" w:hAnsi="Gandom" w:cs="Gandom"/>
           <w:rtl/>
           <w:lang w:bidi="fa-IR"/>
         </w:rPr>
@@ -462,7 +454,7 @@
       </w:r>
       <w:r>
         <w:rPr>
-          <w:rFonts w:ascii="Gandom" w:hAnsi="Gandom" w:cs="Gandom" w:hint="cs"/>
+          <w:rFonts w:ascii="Gandom" w:hAnsi="Gandom" w:cs="Gandom"/>
           <w:rtl/>
           <w:lang w:bidi="fa-IR"/>
         </w:rPr>
@@ -480,7 +472,7 @@
       </w:pPr>
       <w:r>
         <w:rPr>
-          <w:rFonts w:ascii="Gandom" w:hAnsi="Gandom" w:cs="Gandom" w:hint="cs"/>
+          <w:rFonts w:ascii="Gandom" w:hAnsi="Gandom" w:cs="Gandom"/>
           <w:rtl/>
           <w:lang w:bidi="fa-IR"/>
         </w:rPr>
@@ -495,7 +487,7 @@
       </w:r>
       <w:r>
         <w:rPr>
-          <w:rFonts w:ascii="Gandom" w:hAnsi="Gandom" w:cs="Gandom" w:hint="cs"/>
+          <w:rFonts w:ascii="Gandom" w:hAnsi="Gandom" w:cs="Gandom"/>
           <w:rtl/>
           <w:lang w:bidi="fa-IR"/>
         </w:rPr>
@@ -510,7 +502,7 @@
       </w:r>
       <w:r>
         <w:rPr>
-          <w:rFonts w:ascii="Gandom" w:hAnsi="Gandom" w:cs="Gandom" w:hint="cs"/>
+          <w:rFonts w:ascii="Gandom" w:hAnsi="Gandom" w:cs="Gandom"/>
           <w:rtl/>
           <w:lang w:bidi="fa-IR"/>
         </w:rPr>
@@ -525,7 +517,7 @@
       </w:r>
       <w:r>
         <w:rPr>
-          <w:rFonts w:ascii="Gandom" w:hAnsi="Gandom" w:cs="Gandom" w:hint="cs"/>
+          <w:rFonts w:ascii="Gandom" w:hAnsi="Gandom" w:cs="Gandom"/>
           <w:rtl/>
           <w:lang w:bidi="fa-IR"/>
         </w:rPr>
@@ -540,7 +532,7 @@
       </w:r>
       <w:r>
         <w:rPr>
-          <w:rFonts w:ascii="Gandom" w:hAnsi="Gandom" w:cs="Gandom" w:hint="cs"/>
+          <w:rFonts w:ascii="Gandom" w:hAnsi="Gandom" w:cs="Gandom"/>
           <w:rtl/>
           <w:lang w:bidi="fa-IR"/>
         </w:rPr>
@@ -555,7 +547,7 @@
       </w:r>
       <w:r>
         <w:rPr>
-          <w:rFonts w:ascii="Gandom" w:hAnsi="Gandom" w:cs="Gandom" w:hint="cs"/>
+          <w:rFonts w:ascii="Gandom" w:hAnsi="Gandom" w:cs="Gandom"/>
           <w:rtl/>
           <w:lang w:bidi="fa-IR"/>
         </w:rPr>
@@ -570,7 +562,7 @@
       </w:r>
       <w:r>
         <w:rPr>
-          <w:rFonts w:ascii="Gandom" w:hAnsi="Gandom" w:cs="Gandom" w:hint="cs"/>
+          <w:rFonts w:ascii="Gandom" w:hAnsi="Gandom" w:cs="Gandom"/>
           <w:rtl/>
           <w:lang w:bidi="fa-IR"/>
         </w:rPr>
@@ -585,7 +577,7 @@
       </w:r>
       <w:r>
         <w:rPr>
-          <w:rFonts w:ascii="Gandom" w:hAnsi="Gandom" w:cs="Gandom" w:hint="cs"/>
+          <w:rFonts w:ascii="Gandom" w:hAnsi="Gandom" w:cs="Gandom"/>
           <w:rtl/>
           <w:lang w:bidi="fa-IR"/>
         </w:rPr>
@@ -605,7 +597,7 @@
       </w:pPr>
       <w:r>
         <w:rPr>
-          <w:rFonts w:ascii="Gandom" w:hAnsi="Gandom" w:cs="Gandom" w:hint="cs"/>
+          <w:rFonts w:ascii="Gandom" w:hAnsi="Gandom" w:cs="Gandom"/>
           <w:b/>
           <w:bCs/>
           <w:rtl/>
@@ -626,7 +618,7 @@
       </w:pPr>
       <w:r>
         <w:rPr>
-          <w:rFonts w:ascii="Gandom" w:hAnsi="Gandom" w:cs="Gandom" w:hint="cs"/>
+          <w:rFonts w:ascii="Gandom" w:hAnsi="Gandom" w:cs="Gandom"/>
           <w:rtl/>
           <w:lang w:bidi="fa-IR"/>
         </w:rPr>
@@ -641,7 +633,7 @@
       </w:r>
       <w:r>
         <w:rPr>
-          <w:rFonts w:ascii="Gandom" w:hAnsi="Gandom" w:cs="Gandom" w:hint="cs"/>
+          <w:rFonts w:ascii="Gandom" w:hAnsi="Gandom" w:cs="Gandom"/>
           <w:rtl/>
           <w:lang w:bidi="fa-IR"/>
         </w:rPr>
@@ -656,7 +648,7 @@
       </w:r>
       <w:r>
         <w:rPr>
-          <w:rFonts w:ascii="Gandom" w:hAnsi="Gandom" w:cs="Gandom" w:hint="cs"/>
+          <w:rFonts w:ascii="Gandom" w:hAnsi="Gandom" w:cs="Gandom"/>
           <w:rtl/>
           <w:lang w:bidi="fa-IR"/>
         </w:rPr>
@@ -671,7 +663,7 @@
       </w:r>
       <w:r>
         <w:rPr>
-          <w:rFonts w:ascii="Gandom" w:hAnsi="Gandom" w:cs="Gandom" w:hint="cs"/>
+          <w:rFonts w:ascii="Gandom" w:hAnsi="Gandom" w:cs="Gandom"/>
           <w:rtl/>
           <w:lang w:bidi="fa-IR"/>
         </w:rPr>
@@ -686,7 +678,7 @@
       </w:r>
       <w:r>
         <w:rPr>
-          <w:rFonts w:ascii="Gandom" w:hAnsi="Gandom" w:cs="Gandom" w:hint="cs"/>
+          <w:rFonts w:ascii="Gandom" w:hAnsi="Gandom" w:cs="Gandom"/>
           <w:rtl/>
           <w:lang w:bidi="fa-IR"/>
         </w:rPr>
@@ -701,7 +693,7 @@
       </w:r>
       <w:r>
         <w:rPr>
-          <w:rFonts w:ascii="Gandom" w:hAnsi="Gandom" w:cs="Gandom" w:hint="cs"/>
+          <w:rFonts w:ascii="Gandom" w:hAnsi="Gandom" w:cs="Gandom"/>
           <w:rtl/>
           <w:lang w:bidi="fa-IR"/>
         </w:rPr>
@@ -716,7 +708,7 @@
       </w:r>
       <w:r>
         <w:rPr>
-          <w:rFonts w:ascii="Gandom" w:hAnsi="Gandom" w:cs="Gandom" w:hint="cs"/>
+          <w:rFonts w:ascii="Gandom" w:hAnsi="Gandom" w:cs="Gandom"/>
           <w:rtl/>
           <w:lang w:bidi="fa-IR"/>
         </w:rPr>
@@ -734,7 +726,7 @@
       </w:pPr>
       <w:r>
         <w:rPr>
-          <w:rFonts w:ascii="Gandom" w:hAnsi="Gandom" w:cs="Gandom" w:hint="cs"/>
+          <w:rFonts w:ascii="Gandom" w:hAnsi="Gandom" w:cs="Gandom"/>
           <w:rtl/>
           <w:lang w:bidi="fa-IR"/>
         </w:rPr>
@@ -749,7 +741,7 @@
       </w:r>
       <w:r>
         <w:rPr>
-          <w:rFonts w:ascii="Gandom" w:hAnsi="Gandom" w:cs="Gandom" w:hint="cs"/>
+          <w:rFonts w:ascii="Gandom" w:hAnsi="Gandom" w:cs="Gandom"/>
           <w:rtl/>
           <w:lang w:bidi="fa-IR"/>
         </w:rPr>
@@ -764,7 +756,7 @@
       </w:r>
       <w:r>
         <w:rPr>
-          <w:rFonts w:ascii="Gandom" w:hAnsi="Gandom" w:cs="Gandom" w:hint="cs"/>
+          <w:rFonts w:ascii="Gandom" w:hAnsi="Gandom" w:cs="Gandom"/>
           <w:rtl/>
           <w:lang w:bidi="fa-IR"/>
         </w:rPr>
@@ -779,7 +771,7 @@
       </w:r>
       <w:r>
         <w:rPr>
-          <w:rFonts w:ascii="Gandom" w:hAnsi="Gandom" w:cs="Gandom" w:hint="cs"/>
+          <w:rFonts w:ascii="Gandom" w:hAnsi="Gandom" w:cs="Gandom"/>
           <w:rtl/>
           <w:lang w:bidi="fa-IR"/>
         </w:rPr>
@@ -794,7 +786,7 @@
       </w:r>
       <w:r>
         <w:rPr>
-          <w:rFonts w:ascii="Gandom" w:hAnsi="Gandom" w:cs="Gandom" w:hint="cs"/>
+          <w:rFonts w:ascii="Gandom" w:hAnsi="Gandom" w:cs="Gandom"/>
           <w:rtl/>
           <w:lang w:bidi="fa-IR"/>
         </w:rPr>
@@ -809,7 +801,7 @@
       </w:r>
       <w:r>
         <w:rPr>
-          <w:rFonts w:ascii="Gandom" w:hAnsi="Gandom" w:cs="Gandom" w:hint="cs"/>
+          <w:rFonts w:ascii="Gandom" w:hAnsi="Gandom" w:cs="Gandom"/>
           <w:rtl/>
           <w:lang w:bidi="fa-IR"/>
         </w:rPr>
@@ -824,7 +816,7 @@
       </w:r>
       <w:r>
         <w:rPr>
-          <w:rFonts w:ascii="Gandom" w:hAnsi="Gandom" w:cs="Gandom" w:hint="cs"/>
+          <w:rFonts w:ascii="Gandom" w:hAnsi="Gandom" w:cs="Gandom"/>
           <w:rtl/>
           <w:lang w:bidi="fa-IR"/>
         </w:rPr>
@@ -839,7 +831,7 @@
       </w:r>
       <w:r>
         <w:rPr>
-          <w:rFonts w:ascii="Gandom" w:hAnsi="Gandom" w:cs="Gandom" w:hint="cs"/>
+          <w:rFonts w:ascii="Gandom" w:hAnsi="Gandom" w:cs="Gandom"/>
           <w:rtl/>
           <w:lang w:bidi="fa-IR"/>
         </w:rPr>
@@ -854,7 +846,7 @@
       </w:r>
       <w:r>
         <w:rPr>
-          <w:rFonts w:ascii="Gandom" w:hAnsi="Gandom" w:cs="Gandom" w:hint="cs"/>
+          <w:rFonts w:ascii="Gandom" w:hAnsi="Gandom" w:cs="Gandom"/>
           <w:rtl/>
           <w:lang w:bidi="fa-IR"/>
         </w:rPr>
@@ -869,7 +861,7 @@
       </w:r>
       <w:r>
         <w:rPr>
-          <w:rFonts w:ascii="Gandom" w:hAnsi="Gandom" w:cs="Gandom" w:hint="cs"/>
+          <w:rFonts w:ascii="Gandom" w:hAnsi="Gandom" w:cs="Gandom"/>
           <w:rtl/>
           <w:lang w:bidi="fa-IR"/>
         </w:rPr>
@@ -884,7 +876,7 @@
       </w:r>
       <w:r>
         <w:rPr>
-          <w:rFonts w:ascii="Gandom" w:hAnsi="Gandom" w:cs="Gandom" w:hint="cs"/>
+          <w:rFonts w:ascii="Gandom" w:hAnsi="Gandom" w:cs="Gandom"/>
           <w:rtl/>
           <w:lang w:bidi="fa-IR"/>
         </w:rPr>
@@ -892,7 +884,7 @@
       </w:r>
       <w:r>
         <w:rPr>
-          <w:rFonts w:ascii="Gandom" w:hAnsi="Gandom" w:cs="Gandom" w:hint="cs"/>
+          <w:rFonts w:ascii="Gandom" w:hAnsi="Gandom" w:cs="Gandom"/>
           <w:rtl/>
           <w:lang w:bidi="fa-IR"/>
         </w:rPr>
@@ -910,7 +902,7 @@
       </w:pPr>
       <w:r>
         <w:rPr>
-          <w:rFonts w:ascii="Gandom" w:hAnsi="Gandom" w:cs="Gandom" w:hint="cs"/>
+          <w:rFonts w:ascii="Gandom" w:hAnsi="Gandom" w:cs="Gandom"/>
           <w:rtl/>
           <w:lang w:bidi="fa-IR"/>
         </w:rPr>
@@ -925,7 +917,7 @@
       </w:r>
       <w:r>
         <w:rPr>
-          <w:rFonts w:ascii="Gandom" w:hAnsi="Gandom" w:cs="Gandom" w:hint="cs"/>
+          <w:rFonts w:ascii="Gandom" w:hAnsi="Gandom" w:cs="Gandom"/>
           <w:rtl/>
           <w:lang w:bidi="fa-IR"/>
         </w:rPr>
@@ -940,7 +932,7 @@
       </w:r>
       <w:r>
         <w:rPr>
-          <w:rFonts w:ascii="Gandom" w:hAnsi="Gandom" w:cs="Gandom" w:hint="cs"/>
+          <w:rFonts w:ascii="Gandom" w:hAnsi="Gandom" w:cs="Gandom"/>
           <w:rtl/>
           <w:lang w:bidi="fa-IR"/>
         </w:rPr>
@@ -955,7 +947,7 @@
       </w:r>
       <w:r>
         <w:rPr>
-          <w:rFonts w:ascii="Gandom" w:hAnsi="Gandom" w:cs="Gandom" w:hint="cs"/>
+          <w:rFonts w:ascii="Gandom" w:hAnsi="Gandom" w:cs="Gandom"/>
           <w:rtl/>
           <w:lang w:bidi="fa-IR"/>
         </w:rPr>
@@ -970,7 +962,7 @@
       </w:r>
       <w:r>
         <w:rPr>
-          <w:rFonts w:ascii="Gandom" w:hAnsi="Gandom" w:cs="Gandom" w:hint="cs"/>
+          <w:rFonts w:ascii="Gandom" w:hAnsi="Gandom" w:cs="Gandom"/>
           <w:rtl/>
           <w:lang w:bidi="fa-IR"/>
         </w:rPr>
@@ -985,7 +977,7 @@
       </w:r>
       <w:r>
         <w:rPr>
-          <w:rFonts w:ascii="Gandom" w:hAnsi="Gandom" w:cs="Gandom" w:hint="cs"/>
+          <w:rFonts w:ascii="Gandom" w:hAnsi="Gandom" w:cs="Gandom"/>
           <w:rtl/>
           <w:lang w:bidi="fa-IR"/>
         </w:rPr>
@@ -993,7 +985,7 @@
       </w:r>
       <w:r>
         <w:rPr>
-          <w:rFonts w:ascii="Gandom" w:hAnsi="Gandom" w:cs="Gandom" w:hint="cs"/>
+          <w:rFonts w:ascii="Gandom" w:hAnsi="Gandom" w:cs="Gandom"/>
           <w:rtl/>
           <w:lang w:bidi="fa-IR"/>
         </w:rPr>
@@ -1008,7 +1000,7 @@
       </w:r>
       <w:r>
         <w:rPr>
-          <w:rFonts w:ascii="Gandom" w:hAnsi="Gandom" w:cs="Gandom" w:hint="cs"/>
+          <w:rFonts w:ascii="Gandom" w:hAnsi="Gandom" w:cs="Gandom"/>
           <w:rtl/>
           <w:lang w:bidi="fa-IR"/>
         </w:rPr>
@@ -1023,7 +1015,7 @@
       </w:r>
       <w:r>
         <w:rPr>
-          <w:rFonts w:ascii="Gandom" w:hAnsi="Gandom" w:cs="Gandom" w:hint="cs"/>
+          <w:rFonts w:ascii="Gandom" w:hAnsi="Gandom" w:cs="Gandom"/>
           <w:rtl/>
           <w:lang w:bidi="fa-IR"/>
         </w:rPr>
@@ -1038,7 +1030,7 @@
       </w:r>
       <w:r>
         <w:rPr>
-          <w:rFonts w:ascii="Gandom" w:hAnsi="Gandom" w:cs="Gandom" w:hint="cs"/>
+          <w:rFonts w:ascii="Gandom" w:hAnsi="Gandom" w:cs="Gandom"/>
           <w:rtl/>
           <w:lang w:bidi="fa-IR"/>
         </w:rPr>
@@ -1049,14 +1041,14 @@
       <w:pPr>
         <w:bidi/>
         <w:rPr>
-          <w:rFonts w:ascii="Gandom" w:hAnsi="Gandom" w:cs="Gandom" w:hint="cs"/>
+          <w:rFonts w:ascii="Gandom" w:hAnsi="Gandom" w:cs="Gandom"/>
           <w:rtl/>
           <w:lang w:bidi="fa-IR"/>
         </w:rPr>
       </w:pPr>
       <w:r>
         <w:rPr>
-          <w:rFonts w:ascii="Gandom" w:hAnsi="Gandom" w:cs="Gandom" w:hint="cs"/>
+          <w:rFonts w:ascii="Gandom" w:hAnsi="Gandom" w:cs="Gandom"/>
           <w:rtl/>
           <w:lang w:bidi="fa-IR"/>
         </w:rPr>
@@ -1071,7 +1063,7 @@
       </w:r>
       <w:r>
         <w:rPr>
-          <w:rFonts w:ascii="Gandom" w:hAnsi="Gandom" w:cs="Gandom" w:hint="cs"/>
+          <w:rFonts w:ascii="Gandom" w:hAnsi="Gandom" w:cs="Gandom"/>
           <w:rtl/>
           <w:lang w:bidi="fa-IR"/>
         </w:rPr>
@@ -1086,7 +1078,7 @@
       </w:r>
       <w:r>
         <w:rPr>
-          <w:rFonts w:ascii="Gandom" w:hAnsi="Gandom" w:cs="Gandom" w:hint="cs"/>
+          <w:rFonts w:ascii="Gandom" w:hAnsi="Gandom" w:cs="Gandom"/>
           <w:rtl/>
           <w:lang w:bidi="fa-IR"/>
         </w:rPr>
@@ -1101,7 +1093,7 @@
       </w:r>
       <w:r>
         <w:rPr>
-          <w:rFonts w:ascii="Gandom" w:hAnsi="Gandom" w:cs="Gandom" w:hint="cs"/>
+          <w:rFonts w:ascii="Gandom" w:hAnsi="Gandom" w:cs="Gandom"/>
           <w:rtl/>
           <w:lang w:bidi="fa-IR"/>
         </w:rPr>
@@ -1116,7 +1108,7 @@
       </w:r>
       <w:r>
         <w:rPr>
-          <w:rFonts w:ascii="Gandom" w:hAnsi="Gandom" w:cs="Gandom" w:hint="cs"/>
+          <w:rFonts w:ascii="Gandom" w:hAnsi="Gandom" w:cs="Gandom"/>
           <w:rtl/>
           <w:lang w:bidi="fa-IR"/>
         </w:rPr>
@@ -1131,7 +1123,7 @@
       </w:r>
       <w:r>
         <w:rPr>
-          <w:rFonts w:ascii="Gandom" w:hAnsi="Gandom" w:cs="Gandom" w:hint="cs"/>
+          <w:rFonts w:ascii="Gandom" w:hAnsi="Gandom" w:cs="Gandom"/>
           <w:rtl/>
           <w:lang w:bidi="fa-IR"/>
         </w:rPr>
@@ -1146,7 +1138,7 @@
       </w:r>
       <w:r>
         <w:rPr>
-          <w:rFonts w:ascii="Gandom" w:hAnsi="Gandom" w:cs="Gandom" w:hint="cs"/>
+          <w:rFonts w:ascii="Gandom" w:hAnsi="Gandom" w:cs="Gandom"/>
           <w:rtl/>
           <w:lang w:bidi="fa-IR"/>
         </w:rPr>
@@ -1161,7 +1153,7 @@
       </w:r>
       <w:r>
         <w:rPr>
-          <w:rFonts w:ascii="Gandom" w:hAnsi="Gandom" w:cs="Gandom" w:hint="cs"/>
+          <w:rFonts w:ascii="Gandom" w:hAnsi="Gandom" w:cs="Gandom"/>
           <w:rtl/>
           <w:lang w:bidi="fa-IR"/>
         </w:rPr>
@@ -1176,7 +1168,7 @@
       </w:r>
       <w:r>
         <w:rPr>
-          <w:rFonts w:ascii="Gandom" w:hAnsi="Gandom" w:cs="Gandom" w:hint="cs"/>
+          <w:rFonts w:ascii="Gandom" w:hAnsi="Gandom" w:cs="Gandom"/>
           <w:rtl/>
           <w:lang w:bidi="fa-IR"/>
         </w:rPr>
@@ -1191,7 +1183,7 @@
       </w:r>
       <w:r>
         <w:rPr>
-          <w:rFonts w:ascii="Gandom" w:hAnsi="Gandom" w:cs="Gandom" w:hint="cs"/>
+          <w:rFonts w:ascii="Gandom" w:hAnsi="Gandom" w:cs="Gandom"/>
           <w:rtl/>
           <w:lang w:bidi="fa-IR"/>
         </w:rPr>
@@ -1206,7 +1198,7 @@
       </w:r>
       <w:r>
         <w:rPr>
-          <w:rFonts w:ascii="Gandom" w:hAnsi="Gandom" w:cs="Gandom" w:hint="cs"/>
+          <w:rFonts w:ascii="Gandom" w:hAnsi="Gandom" w:cs="Gandom"/>
           <w:rtl/>
           <w:lang w:bidi="fa-IR"/>
         </w:rPr>
@@ -1214,7 +1206,7 @@
       </w:r>
       <w:r>
         <w:rPr>
-          <w:rFonts w:ascii="Gandom" w:hAnsi="Gandom" w:cs="Gandom" w:hint="cs"/>
+          <w:rFonts w:ascii="Gandom" w:hAnsi="Gandom" w:cs="Gandom"/>
           <w:rtl/>
           <w:lang w:bidi="fa-IR"/>
         </w:rPr>
@@ -1229,7 +1221,7 @@
       </w:r>
       <w:r>
         <w:rPr>
-          <w:rFonts w:ascii="Gandom" w:hAnsi="Gandom" w:cs="Gandom" w:hint="cs"/>
+          <w:rFonts w:ascii="Gandom" w:hAnsi="Gandom" w:cs="Gandom"/>
           <w:rtl/>
           <w:lang w:bidi="fa-IR"/>
         </w:rPr>
@@ -1244,7 +1236,7 @@
       </w:r>
       <w:r>
         <w:rPr>
-          <w:rFonts w:ascii="Gandom" w:hAnsi="Gandom" w:cs="Gandom" w:hint="cs"/>
+          <w:rFonts w:ascii="Gandom" w:hAnsi="Gandom" w:cs="Gandom"/>
           <w:rtl/>
           <w:lang w:bidi="fa-IR"/>
         </w:rPr>
@@ -1259,7 +1251,7 @@
       </w:r>
       <w:r>
         <w:rPr>
-          <w:rFonts w:ascii="Gandom" w:hAnsi="Gandom" w:cs="Gandom" w:hint="cs"/>
+          <w:rFonts w:ascii="Gandom" w:hAnsi="Gandom" w:cs="Gandom"/>
           <w:rtl/>
           <w:lang w:bidi="fa-IR"/>
         </w:rPr>
@@ -1274,7 +1266,7 @@
       </w:r>
       <w:r>
         <w:rPr>
-          <w:rFonts w:ascii="Gandom" w:hAnsi="Gandom" w:cs="Gandom" w:hint="cs"/>
+          <w:rFonts w:ascii="Gandom" w:hAnsi="Gandom" w:cs="Gandom"/>
           <w:rtl/>
           <w:lang w:bidi="fa-IR"/>
         </w:rPr>
@@ -1289,7 +1281,7 @@
       </w:r>
       <w:r>
         <w:rPr>
-          <w:rFonts w:ascii="Gandom" w:hAnsi="Gandom" w:cs="Gandom" w:hint="cs"/>
+          <w:rFonts w:ascii="Gandom" w:hAnsi="Gandom" w:cs="Gandom"/>
           <w:rtl/>
           <w:lang w:bidi="fa-IR"/>
         </w:rPr>
@@ -1304,7 +1296,7 @@
       </w:r>
       <w:r>
         <w:rPr>
-          <w:rFonts w:ascii="Gandom" w:hAnsi="Gandom" w:cs="Gandom" w:hint="cs"/>
+          <w:rFonts w:ascii="Gandom" w:hAnsi="Gandom" w:cs="Gandom"/>
           <w:rtl/>
           <w:lang w:bidi="fa-IR"/>
         </w:rPr>
@@ -1319,7 +1311,7 @@
       </w:r>
       <w:r>
         <w:rPr>
-          <w:rFonts w:ascii="Gandom" w:hAnsi="Gandom" w:cs="Gandom" w:hint="cs"/>
+          <w:rFonts w:ascii="Gandom" w:hAnsi="Gandom" w:cs="Gandom"/>
           <w:rtl/>
           <w:lang w:bidi="fa-IR"/>
         </w:rPr>
@@ -1334,7 +1326,7 @@
       </w:r>
       <w:r>
         <w:rPr>
-          <w:rFonts w:ascii="Gandom" w:hAnsi="Gandom" w:cs="Gandom" w:hint="cs"/>
+          <w:rFonts w:ascii="Gandom" w:hAnsi="Gandom" w:cs="Gandom"/>
           <w:rtl/>
           <w:lang w:bidi="fa-IR"/>
         </w:rPr>
@@ -1349,7 +1341,7 @@
       </w:r>
       <w:r>
         <w:rPr>
-          <w:rFonts w:ascii="Gandom" w:hAnsi="Gandom" w:cs="Gandom" w:hint="cs"/>
+          <w:rFonts w:ascii="Gandom" w:hAnsi="Gandom" w:cs="Gandom"/>
           <w:rtl/>
           <w:lang w:bidi="fa-IR"/>
         </w:rPr>
@@ -1364,7 +1356,7 @@
       </w:r>
       <w:r>
         <w:rPr>
-          <w:rFonts w:ascii="Gandom" w:hAnsi="Gandom" w:cs="Gandom" w:hint="cs"/>
+          <w:rFonts w:ascii="Gandom" w:hAnsi="Gandom" w:cs="Gandom"/>
           <w:rtl/>
           <w:lang w:bidi="fa-IR"/>
         </w:rPr>
@@ -1379,7 +1371,7 @@
       </w:r>
       <w:r>
         <w:rPr>
-          <w:rFonts w:ascii="Gandom" w:hAnsi="Gandom" w:cs="Gandom" w:hint="cs"/>
+          <w:rFonts w:ascii="Gandom" w:hAnsi="Gandom" w:cs="Gandom"/>
           <w:rtl/>
           <w:lang w:bidi="fa-IR"/>
         </w:rPr>
@@ -1394,7 +1386,7 @@
       </w:r>
       <w:r>
         <w:rPr>
-          <w:rFonts w:ascii="Gandom" w:hAnsi="Gandom" w:cs="Gandom" w:hint="cs"/>
+          <w:rFonts w:ascii="Gandom" w:hAnsi="Gandom" w:cs="Gandom"/>
           <w:rtl/>
           <w:lang w:bidi="fa-IR"/>
         </w:rPr>
@@ -1409,7 +1401,7 @@
       </w:r>
       <w:r>
         <w:rPr>
-          <w:rFonts w:ascii="Gandom" w:hAnsi="Gandom" w:cs="Gandom" w:hint="cs"/>
+          <w:rFonts w:ascii="Gandom" w:hAnsi="Gandom" w:cs="Gandom"/>
           <w:rtl/>
           <w:lang w:bidi="fa-IR"/>
         </w:rPr>
@@ -1424,7 +1416,7 @@
       </w:r>
       <w:r>
         <w:rPr>
-          <w:rFonts w:ascii="Gandom" w:hAnsi="Gandom" w:cs="Gandom" w:hint="cs"/>
+          <w:rFonts w:ascii="Gandom" w:hAnsi="Gandom" w:cs="Gandom"/>
           <w:rtl/>
           <w:lang w:bidi="fa-IR"/>
         </w:rPr>
@@ -1439,7 +1431,7 @@
       </w:r>
       <w:r>
         <w:rPr>
-          <w:rFonts w:ascii="Gandom" w:hAnsi="Gandom" w:cs="Gandom" w:hint="cs"/>
+          <w:rFonts w:ascii="Gandom" w:hAnsi="Gandom" w:cs="Gandom"/>
           <w:rtl/>
           <w:lang w:bidi="fa-IR"/>
         </w:rPr>
@@ -1454,7 +1446,7 @@
       </w:r>
       <w:r>
         <w:rPr>
-          <w:rFonts w:ascii="Gandom" w:hAnsi="Gandom" w:cs="Gandom" w:hint="cs"/>
+          <w:rFonts w:ascii="Gandom" w:hAnsi="Gandom" w:cs="Gandom"/>
           <w:rtl/>
           <w:lang w:bidi="fa-IR"/>
         </w:rPr>
@@ -1469,7 +1461,7 @@
       </w:r>
       <w:r>
         <w:rPr>
-          <w:rFonts w:ascii="Gandom" w:hAnsi="Gandom" w:cs="Gandom" w:hint="cs"/>
+          <w:rFonts w:ascii="Gandom" w:hAnsi="Gandom" w:cs="Gandom"/>
           <w:rtl/>
           <w:lang w:bidi="fa-IR"/>
         </w:rPr>
@@ -1484,7 +1476,7 @@
       </w:r>
       <w:r>
         <w:rPr>
-          <w:rFonts w:ascii="Gandom" w:hAnsi="Gandom" w:cs="Gandom" w:hint="cs"/>
+          <w:rFonts w:ascii="Gandom" w:hAnsi="Gandom" w:cs="Gandom"/>
           <w:rtl/>
           <w:lang w:bidi="fa-IR"/>
         </w:rPr>
@@ -1499,7 +1491,7 @@
       </w:r>
       <w:r>
         <w:rPr>
-          <w:rFonts w:ascii="Gandom" w:hAnsi="Gandom" w:cs="Gandom" w:hint="cs"/>
+          <w:rFonts w:ascii="Gandom" w:hAnsi="Gandom" w:cs="Gandom"/>
           <w:rtl/>
           <w:lang w:bidi="fa-IR"/>
         </w:rPr>
@@ -1514,7 +1506,7 @@
       </w:r>
       <w:r>
         <w:rPr>
-          <w:rFonts w:ascii="Gandom" w:hAnsi="Gandom" w:cs="Gandom" w:hint="cs"/>
+          <w:rFonts w:ascii="Gandom" w:hAnsi="Gandom" w:cs="Gandom"/>
           <w:rtl/>
           <w:lang w:bidi="fa-IR"/>
         </w:rPr>
@@ -1529,7 +1521,7 @@
       </w:r>
       <w:r>
         <w:rPr>
-          <w:rFonts w:ascii="Gandom" w:hAnsi="Gandom" w:cs="Gandom" w:hint="cs"/>
+          <w:rFonts w:ascii="Gandom" w:hAnsi="Gandom" w:cs="Gandom"/>
           <w:rtl/>
           <w:lang w:bidi="fa-IR"/>
         </w:rPr>
@@ -1544,7 +1536,7 @@
       </w:r>
       <w:r>
         <w:rPr>
-          <w:rFonts w:ascii="Gandom" w:hAnsi="Gandom" w:cs="Gandom" w:hint="cs"/>
+          <w:rFonts w:ascii="Gandom" w:hAnsi="Gandom" w:cs="Gandom"/>
           <w:rtl/>
           <w:lang w:bidi="fa-IR"/>
         </w:rPr>
@@ -1559,7 +1551,7 @@
       </w:r>
       <w:r>
         <w:rPr>
-          <w:rFonts w:ascii="Gandom" w:hAnsi="Gandom" w:cs="Gandom" w:hint="cs"/>
+          <w:rFonts w:ascii="Gandom" w:hAnsi="Gandom" w:cs="Gandom"/>
           <w:rtl/>
           <w:lang w:bidi="fa-IR"/>
         </w:rPr>
@@ -1574,7 +1566,7 @@
       </w:r>
       <w:r>
         <w:rPr>
-          <w:rFonts w:ascii="Gandom" w:hAnsi="Gandom" w:cs="Gandom" w:hint="cs"/>
+          <w:rFonts w:ascii="Gandom" w:hAnsi="Gandom" w:cs="Gandom"/>
           <w:rtl/>
           <w:lang w:bidi="fa-IR"/>
         </w:rPr>
@@ -1586,10 +1578,234 @@
         <w:bidi/>
         <w:rPr>
           <w:rFonts w:ascii="Gandom" w:hAnsi="Gandom" w:cs="Gandom"/>
-          <w:rtl/>
           <w:lang w:bidi="fa-IR"/>
         </w:rPr>
       </w:pPr>
+    </w:p>
+    <w:p>
+      <w:pPr>
+        <w:bidi/>
+        <w:rPr>
+          <w:rFonts w:ascii="Gandom" w:hAnsi="Gandom" w:cs="Gandom"/>
+          <w:lang w:bidi="fa-IR"/>
+        </w:rPr>
+      </w:pPr>
+    </w:p>
+    <w:p>
+      <w:pPr>
+        <w:bidi/>
+        <w:rPr>
+          <w:rFonts w:ascii="Gandom" w:hAnsi="Gandom" w:cs="Gandom"/>
+          <w:lang w:bidi="fa-IR"/>
+        </w:rPr>
+      </w:pPr>
+    </w:p>
+    <w:p>
+      <w:pPr>
+        <w:bidi/>
+        <w:rPr>
+          <w:rFonts w:ascii="Gandom" w:hAnsi="Gandom" w:cs="Gandom"/>
+          <w:b/>
+          <w:bCs/>
+          <w:rtl/>
+          <w:lang w:bidi="fa-IR"/>
+        </w:rPr>
+      </w:pPr>
+      <w:r>
+        <w:rPr>
+          <w:rFonts w:ascii="Gandom" w:hAnsi="Gandom" w:cs="Gandom"/>
+          <w:b/>
+          <w:bCs/>
+          <w:rtl/>
+          <w:lang w:bidi="fa-IR"/>
+        </w:rPr>
+        <w:lastRenderedPageBreak/>
+        <w:t>باگ های یافت شده)</w:t>
+      </w:r>
+    </w:p>
+    <w:p>
+      <w:pPr>
+        <w:bidi/>
+        <w:rPr>
+          <w:rFonts w:ascii="Gandom" w:hAnsi="Gandom" w:cs="Gandom" w:hint="cs"/>
+          <w:b/>
+          <w:bCs/>
+          <w:rtl/>
+          <w:lang w:bidi="fa-IR"/>
+        </w:rPr>
+      </w:pPr>
+      <w:r>
+        <w:rPr>
+          <w:rFonts w:ascii="Gandom" w:hAnsi="Gandom" w:cs="Gandom" w:hint="cs"/>
+          <w:b/>
+          <w:bCs/>
+          <w:rtl/>
+          <w:lang w:bidi="fa-IR"/>
+        </w:rPr>
+        <w:t xml:space="preserve">یکی از باگ های یافت شده این است که اگر ورودی متد </w:t>
+      </w:r>
+      <w:r>
+        <w:rPr>
+          <w:rFonts w:ascii="Gandom" w:hAnsi="Gandom" w:cs="Gandom"/>
+          <w:b/>
+          <w:bCs/>
+          <w:lang w:bidi="fa-IR"/>
+        </w:rPr>
+        <w:t>addVisit</w:t>
+      </w:r>
+      <w:r>
+        <w:rPr>
+          <w:rFonts w:ascii="Gandom" w:hAnsi="Gandom" w:cs="Gandom" w:hint="cs"/>
+          <w:b/>
+          <w:bCs/>
+          <w:rtl/>
+          <w:lang w:bidi="fa-IR"/>
+        </w:rPr>
+        <w:t xml:space="preserve"> را </w:t>
+      </w:r>
+      <w:r>
+        <w:rPr>
+          <w:rFonts w:ascii="Gandom" w:hAnsi="Gandom" w:cs="Gandom"/>
+          <w:b/>
+          <w:bCs/>
+          <w:lang w:bidi="fa-IR"/>
+        </w:rPr>
+        <w:t>null</w:t>
+      </w:r>
+      <w:r>
+        <w:rPr>
+          <w:rFonts w:ascii="Gandom" w:hAnsi="Gandom" w:cs="Gandom" w:hint="cs"/>
+          <w:b/>
+          <w:bCs/>
+          <w:rtl/>
+          <w:lang w:bidi="fa-IR"/>
+        </w:rPr>
+        <w:t xml:space="preserve"> بدهیم با اینکه </w:t>
+      </w:r>
+      <w:r>
+        <w:rPr>
+          <w:rFonts w:ascii="Gandom" w:hAnsi="Gandom" w:cs="Gandom"/>
+          <w:b/>
+          <w:bCs/>
+          <w:lang w:bidi="fa-IR"/>
+        </w:rPr>
+        <w:t>Exception</w:t>
+      </w:r>
+      <w:r>
+        <w:rPr>
+          <w:rFonts w:ascii="Gandom" w:hAnsi="Gandom" w:cs="Gandom" w:hint="cs"/>
+          <w:b/>
+          <w:bCs/>
+          <w:rtl/>
+          <w:lang w:bidi="fa-IR"/>
+        </w:rPr>
+        <w:t xml:space="preserve"> ای ایجاد میشود اما به تعداد اعضای فیلد </w:t>
+      </w:r>
+      <w:r>
+        <w:rPr>
+          <w:rFonts w:ascii="Gandom" w:hAnsi="Gandom" w:cs="Gandom"/>
+          <w:b/>
+          <w:bCs/>
+          <w:lang w:bidi="fa-IR"/>
+        </w:rPr>
+        <w:t>visits</w:t>
+      </w:r>
+      <w:r>
+        <w:rPr>
+          <w:rFonts w:ascii="Gandom" w:hAnsi="Gandom" w:cs="Gandom" w:hint="cs"/>
+          <w:b/>
+          <w:bCs/>
+          <w:rtl/>
+          <w:lang w:bidi="fa-IR"/>
+        </w:rPr>
+        <w:t xml:space="preserve"> افزوده می شود و لذا متد </w:t>
+      </w:r>
+      <w:r>
+        <w:rPr>
+          <w:rFonts w:ascii="Gandom" w:hAnsi="Gandom" w:cs="Gandom"/>
+          <w:b/>
+          <w:bCs/>
+          <w:lang w:bidi="fa-IR"/>
+        </w:rPr>
+        <w:t>addVisit()</w:t>
+      </w:r>
+      <w:r>
+        <w:rPr>
+          <w:rFonts w:ascii="Gandom" w:hAnsi="Gandom" w:cs="Gandom" w:hint="cs"/>
+          <w:b/>
+          <w:bCs/>
+          <w:rtl/>
+          <w:lang w:bidi="fa-IR"/>
+        </w:rPr>
+        <w:t xml:space="preserve"> را به گونه ای تغییر دادیم که درصورت </w:t>
+      </w:r>
+      <w:r>
+        <w:rPr>
+          <w:rFonts w:ascii="Gandom" w:hAnsi="Gandom" w:cs="Gandom"/>
+          <w:b/>
+          <w:bCs/>
+          <w:lang w:bidi="fa-IR"/>
+        </w:rPr>
+        <w:t>null</w:t>
+      </w:r>
+      <w:r>
+        <w:rPr>
+          <w:rFonts w:ascii="Gandom" w:hAnsi="Gandom" w:cs="Gandom" w:hint="cs"/>
+          <w:b/>
+          <w:bCs/>
+          <w:rtl/>
+          <w:lang w:bidi="fa-IR"/>
+        </w:rPr>
+        <w:t xml:space="preserve"> بودن چیزی اضافه نکند</w:t>
+      </w:r>
+      <w:r>
+        <w:rPr>
+          <w:rFonts w:ascii="Gandom" w:hAnsi="Gandom" w:cs="Gandom" w:hint="cs"/>
+          <w:b/>
+          <w:bCs/>
+          <w:rtl/>
+          <w:lang w:bidi="fa-IR"/>
+        </w:rPr>
+        <w:t xml:space="preserve"> و یک </w:t>
+      </w:r>
+      <w:r>
+        <w:rPr>
+          <w:rFonts w:ascii="Gandom" w:hAnsi="Gandom" w:cs="Gandom"/>
+          <w:b/>
+          <w:bCs/>
+          <w:lang w:bidi="fa-IR"/>
+        </w:rPr>
+        <w:t>Exception</w:t>
+      </w:r>
+      <w:r>
+        <w:rPr>
+          <w:rFonts w:ascii="Gandom" w:hAnsi="Gandom" w:cs="Gandom" w:hint="cs"/>
+          <w:b/>
+          <w:bCs/>
+          <w:rtl/>
+          <w:lang w:bidi="fa-IR"/>
+        </w:rPr>
+        <w:t xml:space="preserve"> را </w:t>
+      </w:r>
+      <w:r>
+        <w:rPr>
+          <w:rFonts w:ascii="Gandom" w:hAnsi="Gandom" w:cs="Gandom"/>
+          <w:b/>
+          <w:bCs/>
+          <w:lang w:bidi="fa-IR"/>
+        </w:rPr>
+        <w:t>throw</w:t>
+      </w:r>
+      <w:r>
+        <w:rPr>
+          <w:rFonts w:ascii="Gandom" w:hAnsi="Gandom" w:cs="Gandom" w:hint="cs"/>
+          <w:b/>
+          <w:bCs/>
+          <w:rtl/>
+          <w:lang w:bidi="fa-IR"/>
+        </w:rPr>
+        <w:t xml:space="preserve"> کند.</w:t>
+      </w:r>
     </w:p>
     <w:sectPr>
       <w:pgSz w:w="12240" w:h="15840"/>

</xml_diff>